<commit_message>
Added problem 4 charts and graph to report
</commit_message>
<xml_diff>
--- a/Classical Planning/report.docx
+++ b/Classical Planning/report.docx
@@ -71,6 +71,7 @@
                                   <w15:appearance w15:val="hidden"/>
                                   <w:text/>
                                 </w:sdtPr>
+                                <w:sdtEndPr/>
                                 <w:sdtContent>
                                   <w:p>
                                     <w:pPr>
@@ -150,6 +151,7 @@
                             <w15:appearance w15:val="hidden"/>
                             <w:text/>
                           </w:sdtPr>
+                          <w:sdtEndPr/>
                           <w:sdtContent>
                             <w:p>
                               <w:pPr>
@@ -358,6 +360,7 @@
                                   <w15:appearance w15:val="hidden"/>
                                   <w:text/>
                                 </w:sdtPr>
+                                <w:sdtEndPr/>
                                 <w:sdtContent>
                                   <w:p>
                                     <w:pPr>
@@ -469,6 +472,7 @@
                             <w15:appearance w15:val="hidden"/>
                             <w:text/>
                           </w:sdtPr>
+                          <w:sdtEndPr/>
                           <w:sdtContent>
                             <w:p>
                               <w:pPr>
@@ -553,8 +557,6 @@
             <w:br w:type="page"/>
           </w:r>
         </w:p>
-        <w:bookmarkStart w:id="0" w:name="_GoBack" w:displacedByCustomXml="next"/>
-        <w:bookmarkEnd w:id="0" w:displacedByCustomXml="next"/>
       </w:sdtContent>
     </w:sdt>
     <w:p>
@@ -10380,6 +10382,3118 @@
           <w:szCs w:val="39"/>
         </w:rPr>
       </w:pPr>
+    </w:p>
+    <w:p>
+      <w:pPr>
+        <w:shd w:val="clear" w:color="auto" w:fill="FFFFFF"/>
+        <w:spacing w:before="129"/>
+        <w:outlineLvl w:val="0"/>
+        <w:rPr>
+          <w:rFonts w:ascii="Helvetica Neue" w:eastAsia="Times New Roman" w:hAnsi="Helvetica Neue" w:cs="Times New Roman"/>
+          <w:b/>
+          <w:bCs/>
+          <w:color w:val="000000"/>
+          <w:kern w:val="36"/>
+          <w:sz w:val="39"/>
+          <w:szCs w:val="39"/>
+        </w:rPr>
+      </w:pPr>
+    </w:p>
+    <w:p>
+      <w:pPr>
+        <w:rPr>
+          <w:u w:val="single"/>
+        </w:rPr>
+      </w:pPr>
+      <w:r>
+        <w:rPr>
+          <w:u w:val="single"/>
+        </w:rPr>
+        <w:t>Air Cargo Problem 4</w:t>
+      </w:r>
+      <w:r>
+        <w:rPr>
+          <w:u w:val="single"/>
+        </w:rPr>
+        <w:t>:</w:t>
+      </w:r>
+    </w:p>
+    <w:p>
+      <w:pPr>
+        <w:rPr>
+          <w:u w:val="single"/>
+        </w:rPr>
+      </w:pPr>
+    </w:p>
+    <w:tbl>
+      <w:tblPr>
+        <w:tblW w:w="0" w:type="auto"/>
+        <w:tblCellMar>
+          <w:top w:w="15" w:type="dxa"/>
+          <w:left w:w="15" w:type="dxa"/>
+          <w:bottom w:w="15" w:type="dxa"/>
+          <w:right w:w="15" w:type="dxa"/>
+        </w:tblCellMar>
+        <w:tblLook w:val="04A0" w:firstRow="1" w:lastRow="0" w:firstColumn="1" w:lastColumn="0" w:noHBand="0" w:noVBand="1"/>
+      </w:tblPr>
+      <w:tblGrid>
+        <w:gridCol w:w="3905"/>
+        <w:gridCol w:w="780"/>
+        <w:gridCol w:w="1330"/>
+        <w:gridCol w:w="1631"/>
+        <w:gridCol w:w="1441"/>
+        <w:gridCol w:w="1151"/>
+      </w:tblGrid>
+      <w:tr>
+        <w:trPr>
+          <w:tblHeader/>
+        </w:trPr>
+        <w:tc>
+          <w:tcPr>
+            <w:tcW w:w="0" w:type="auto"/>
+            <w:tcBorders>
+              <w:top w:val="nil"/>
+              <w:left w:val="nil"/>
+              <w:bottom w:val="nil"/>
+              <w:right w:val="nil"/>
+            </w:tcBorders>
+            <w:shd w:val="clear" w:color="auto" w:fill="auto"/>
+            <w:tcMar>
+              <w:top w:w="120" w:type="dxa"/>
+              <w:left w:w="120" w:type="dxa"/>
+              <w:bottom w:w="120" w:type="dxa"/>
+              <w:right w:w="120" w:type="dxa"/>
+            </w:tcMar>
+            <w:vAlign w:val="center"/>
+            <w:hideMark/>
+          </w:tcPr>
+          <w:p>
+            <w:pPr>
+              <w:rPr>
+                <w:rFonts w:ascii="Times New Roman" w:eastAsia="Times New Roman" w:hAnsi="Times New Roman" w:cs="Times New Roman"/>
+              </w:rPr>
+            </w:pPr>
+          </w:p>
+        </w:tc>
+        <w:tc>
+          <w:tcPr>
+            <w:tcW w:w="0" w:type="auto"/>
+            <w:tcBorders>
+              <w:top w:val="nil"/>
+              <w:left w:val="nil"/>
+              <w:bottom w:val="nil"/>
+              <w:right w:val="nil"/>
+            </w:tcBorders>
+            <w:shd w:val="clear" w:color="auto" w:fill="auto"/>
+            <w:tcMar>
+              <w:top w:w="120" w:type="dxa"/>
+              <w:left w:w="120" w:type="dxa"/>
+              <w:bottom w:w="120" w:type="dxa"/>
+              <w:right w:w="120" w:type="dxa"/>
+            </w:tcMar>
+            <w:vAlign w:val="center"/>
+            <w:hideMark/>
+          </w:tcPr>
+          <w:p>
+            <w:pPr>
+              <w:spacing w:before="240"/>
+              <w:jc w:val="right"/>
+              <w:rPr>
+                <w:rFonts w:ascii="Times New Roman" w:eastAsia="Times New Roman" w:hAnsi="Times New Roman" w:cs="Times New Roman"/>
+                <w:b/>
+                <w:bCs/>
+                <w:color w:val="000000"/>
+                <w:sz w:val="18"/>
+                <w:szCs w:val="18"/>
+              </w:rPr>
+            </w:pPr>
+            <w:r>
+              <w:rPr>
+                <w:rFonts w:ascii="Times New Roman" w:eastAsia="Times New Roman" w:hAnsi="Times New Roman" w:cs="Times New Roman"/>
+                <w:b/>
+                <w:bCs/>
+                <w:color w:val="000000"/>
+                <w:sz w:val="18"/>
+                <w:szCs w:val="18"/>
+              </w:rPr>
+              <w:t>actions</w:t>
+            </w:r>
+          </w:p>
+        </w:tc>
+        <w:tc>
+          <w:tcPr>
+            <w:tcW w:w="0" w:type="auto"/>
+            <w:tcBorders>
+              <w:top w:val="nil"/>
+              <w:left w:val="nil"/>
+              <w:bottom w:val="nil"/>
+              <w:right w:val="nil"/>
+            </w:tcBorders>
+            <w:shd w:val="clear" w:color="auto" w:fill="auto"/>
+            <w:tcMar>
+              <w:top w:w="120" w:type="dxa"/>
+              <w:left w:w="120" w:type="dxa"/>
+              <w:bottom w:w="120" w:type="dxa"/>
+              <w:right w:w="120" w:type="dxa"/>
+            </w:tcMar>
+            <w:vAlign w:val="center"/>
+            <w:hideMark/>
+          </w:tcPr>
+          <w:p>
+            <w:pPr>
+              <w:spacing w:before="240"/>
+              <w:jc w:val="right"/>
+              <w:rPr>
+                <w:rFonts w:ascii="Times New Roman" w:eastAsia="Times New Roman" w:hAnsi="Times New Roman" w:cs="Times New Roman"/>
+                <w:b/>
+                <w:bCs/>
+                <w:color w:val="000000"/>
+                <w:sz w:val="18"/>
+                <w:szCs w:val="18"/>
+              </w:rPr>
+            </w:pPr>
+            <w:proofErr w:type="spellStart"/>
+            <w:r>
+              <w:rPr>
+                <w:rFonts w:ascii="Times New Roman" w:eastAsia="Times New Roman" w:hAnsi="Times New Roman" w:cs="Times New Roman"/>
+                <w:b/>
+                <w:bCs/>
+                <w:color w:val="000000"/>
+                <w:sz w:val="18"/>
+                <w:szCs w:val="18"/>
+              </w:rPr>
+              <w:t>compute_time</w:t>
+            </w:r>
+            <w:proofErr w:type="spellEnd"/>
+          </w:p>
+        </w:tc>
+        <w:tc>
+          <w:tcPr>
+            <w:tcW w:w="0" w:type="auto"/>
+            <w:tcBorders>
+              <w:top w:val="nil"/>
+              <w:left w:val="nil"/>
+              <w:bottom w:val="nil"/>
+              <w:right w:val="nil"/>
+            </w:tcBorders>
+            <w:shd w:val="clear" w:color="auto" w:fill="auto"/>
+            <w:tcMar>
+              <w:top w:w="120" w:type="dxa"/>
+              <w:left w:w="120" w:type="dxa"/>
+              <w:bottom w:w="120" w:type="dxa"/>
+              <w:right w:w="120" w:type="dxa"/>
+            </w:tcMar>
+            <w:vAlign w:val="center"/>
+            <w:hideMark/>
+          </w:tcPr>
+          <w:p>
+            <w:pPr>
+              <w:spacing w:before="240"/>
+              <w:jc w:val="right"/>
+              <w:rPr>
+                <w:rFonts w:ascii="Times New Roman" w:eastAsia="Times New Roman" w:hAnsi="Times New Roman" w:cs="Times New Roman"/>
+                <w:b/>
+                <w:bCs/>
+                <w:color w:val="000000"/>
+                <w:sz w:val="18"/>
+                <w:szCs w:val="18"/>
+              </w:rPr>
+            </w:pPr>
+            <w:proofErr w:type="spellStart"/>
+            <w:r>
+              <w:rPr>
+                <w:rFonts w:ascii="Times New Roman" w:eastAsia="Times New Roman" w:hAnsi="Times New Roman" w:cs="Times New Roman"/>
+                <w:b/>
+                <w:bCs/>
+                <w:color w:val="000000"/>
+                <w:sz w:val="18"/>
+                <w:szCs w:val="18"/>
+              </w:rPr>
+              <w:t>graph_expansions</w:t>
+            </w:r>
+            <w:proofErr w:type="spellEnd"/>
+          </w:p>
+        </w:tc>
+        <w:tc>
+          <w:tcPr>
+            <w:tcW w:w="0" w:type="auto"/>
+            <w:tcBorders>
+              <w:top w:val="nil"/>
+              <w:left w:val="nil"/>
+              <w:bottom w:val="nil"/>
+              <w:right w:val="nil"/>
+            </w:tcBorders>
+            <w:shd w:val="clear" w:color="auto" w:fill="auto"/>
+            <w:tcMar>
+              <w:top w:w="120" w:type="dxa"/>
+              <w:left w:w="120" w:type="dxa"/>
+              <w:bottom w:w="120" w:type="dxa"/>
+              <w:right w:w="120" w:type="dxa"/>
+            </w:tcMar>
+            <w:vAlign w:val="center"/>
+            <w:hideMark/>
+          </w:tcPr>
+          <w:p>
+            <w:pPr>
+              <w:spacing w:before="240"/>
+              <w:jc w:val="right"/>
+              <w:rPr>
+                <w:rFonts w:ascii="Times New Roman" w:eastAsia="Times New Roman" w:hAnsi="Times New Roman" w:cs="Times New Roman"/>
+                <w:b/>
+                <w:bCs/>
+                <w:color w:val="000000"/>
+                <w:sz w:val="18"/>
+                <w:szCs w:val="18"/>
+              </w:rPr>
+            </w:pPr>
+            <w:proofErr w:type="spellStart"/>
+            <w:r>
+              <w:rPr>
+                <w:rFonts w:ascii="Times New Roman" w:eastAsia="Times New Roman" w:hAnsi="Times New Roman" w:cs="Times New Roman"/>
+                <w:b/>
+                <w:bCs/>
+                <w:color w:val="000000"/>
+                <w:sz w:val="18"/>
+                <w:szCs w:val="18"/>
+              </w:rPr>
+              <w:t>nodes_explored</w:t>
+            </w:r>
+            <w:proofErr w:type="spellEnd"/>
+          </w:p>
+        </w:tc>
+        <w:tc>
+          <w:tcPr>
+            <w:tcW w:w="0" w:type="auto"/>
+            <w:tcBorders>
+              <w:top w:val="nil"/>
+              <w:left w:val="nil"/>
+              <w:bottom w:val="nil"/>
+              <w:right w:val="nil"/>
+            </w:tcBorders>
+            <w:shd w:val="clear" w:color="auto" w:fill="auto"/>
+            <w:tcMar>
+              <w:top w:w="120" w:type="dxa"/>
+              <w:left w:w="120" w:type="dxa"/>
+              <w:bottom w:w="120" w:type="dxa"/>
+              <w:right w:w="120" w:type="dxa"/>
+            </w:tcMar>
+            <w:vAlign w:val="center"/>
+            <w:hideMark/>
+          </w:tcPr>
+          <w:p>
+            <w:pPr>
+              <w:spacing w:before="240"/>
+              <w:jc w:val="right"/>
+              <w:rPr>
+                <w:rFonts w:ascii="Times New Roman" w:eastAsia="Times New Roman" w:hAnsi="Times New Roman" w:cs="Times New Roman"/>
+                <w:b/>
+                <w:bCs/>
+                <w:color w:val="000000"/>
+                <w:sz w:val="18"/>
+                <w:szCs w:val="18"/>
+              </w:rPr>
+            </w:pPr>
+            <w:proofErr w:type="spellStart"/>
+            <w:r>
+              <w:rPr>
+                <w:rFonts w:ascii="Times New Roman" w:eastAsia="Times New Roman" w:hAnsi="Times New Roman" w:cs="Times New Roman"/>
+                <w:b/>
+                <w:bCs/>
+                <w:color w:val="000000"/>
+                <w:sz w:val="18"/>
+                <w:szCs w:val="18"/>
+              </w:rPr>
+              <w:t>plan_length</w:t>
+            </w:r>
+            <w:proofErr w:type="spellEnd"/>
+          </w:p>
+        </w:tc>
+      </w:tr>
+      <w:tr>
+        <w:tc>
+          <w:tcPr>
+            <w:tcW w:w="0" w:type="auto"/>
+            <w:tcBorders>
+              <w:top w:val="nil"/>
+              <w:left w:val="nil"/>
+              <w:bottom w:val="nil"/>
+              <w:right w:val="nil"/>
+            </w:tcBorders>
+            <w:shd w:val="clear" w:color="auto" w:fill="F5F5F5"/>
+            <w:tcMar>
+              <w:top w:w="120" w:type="dxa"/>
+              <w:left w:w="120" w:type="dxa"/>
+              <w:bottom w:w="120" w:type="dxa"/>
+              <w:right w:w="120" w:type="dxa"/>
+            </w:tcMar>
+            <w:vAlign w:val="center"/>
+            <w:hideMark/>
+          </w:tcPr>
+          <w:p>
+            <w:pPr>
+              <w:spacing w:before="240"/>
+              <w:jc w:val="right"/>
+              <w:rPr>
+                <w:rFonts w:ascii="Times New Roman" w:eastAsia="Times New Roman" w:hAnsi="Times New Roman" w:cs="Times New Roman"/>
+                <w:b/>
+                <w:bCs/>
+                <w:color w:val="000000"/>
+                <w:sz w:val="18"/>
+                <w:szCs w:val="18"/>
+              </w:rPr>
+            </w:pPr>
+            <w:r>
+              <w:rPr>
+                <w:rFonts w:ascii="Times New Roman" w:eastAsia="Times New Roman" w:hAnsi="Times New Roman" w:cs="Times New Roman"/>
+                <w:b/>
+                <w:bCs/>
+                <w:color w:val="000000"/>
+                <w:sz w:val="18"/>
+                <w:szCs w:val="18"/>
+              </w:rPr>
+              <w:t>acp_4_bfs</w:t>
+            </w:r>
+          </w:p>
+        </w:tc>
+        <w:tc>
+          <w:tcPr>
+            <w:tcW w:w="0" w:type="auto"/>
+            <w:tcBorders>
+              <w:top w:val="nil"/>
+              <w:left w:val="nil"/>
+              <w:bottom w:val="nil"/>
+              <w:right w:val="nil"/>
+            </w:tcBorders>
+            <w:shd w:val="clear" w:color="auto" w:fill="F5F5F5"/>
+            <w:tcMar>
+              <w:top w:w="120" w:type="dxa"/>
+              <w:left w:w="120" w:type="dxa"/>
+              <w:bottom w:w="120" w:type="dxa"/>
+              <w:right w:w="120" w:type="dxa"/>
+            </w:tcMar>
+            <w:vAlign w:val="center"/>
+            <w:hideMark/>
+          </w:tcPr>
+          <w:p>
+            <w:pPr>
+              <w:spacing w:before="240"/>
+              <w:jc w:val="right"/>
+              <w:rPr>
+                <w:rFonts w:ascii="Times New Roman" w:eastAsia="Times New Roman" w:hAnsi="Times New Roman" w:cs="Times New Roman"/>
+                <w:color w:val="000000"/>
+                <w:sz w:val="18"/>
+                <w:szCs w:val="18"/>
+              </w:rPr>
+            </w:pPr>
+            <w:r>
+              <w:rPr>
+                <w:rFonts w:ascii="Times New Roman" w:eastAsia="Times New Roman" w:hAnsi="Times New Roman" w:cs="Times New Roman"/>
+                <w:color w:val="000000"/>
+                <w:sz w:val="18"/>
+                <w:szCs w:val="18"/>
+              </w:rPr>
+              <w:t>104</w:t>
+            </w:r>
+          </w:p>
+        </w:tc>
+        <w:tc>
+          <w:tcPr>
+            <w:tcW w:w="0" w:type="auto"/>
+            <w:tcBorders>
+              <w:top w:val="nil"/>
+              <w:left w:val="nil"/>
+              <w:bottom w:val="nil"/>
+              <w:right w:val="nil"/>
+            </w:tcBorders>
+            <w:shd w:val="clear" w:color="auto" w:fill="F5F5F5"/>
+            <w:tcMar>
+              <w:top w:w="120" w:type="dxa"/>
+              <w:left w:w="120" w:type="dxa"/>
+              <w:bottom w:w="120" w:type="dxa"/>
+              <w:right w:w="120" w:type="dxa"/>
+            </w:tcMar>
+            <w:vAlign w:val="center"/>
+            <w:hideMark/>
+          </w:tcPr>
+          <w:p>
+            <w:pPr>
+              <w:spacing w:before="240"/>
+              <w:jc w:val="right"/>
+              <w:rPr>
+                <w:rFonts w:ascii="Times New Roman" w:eastAsia="Times New Roman" w:hAnsi="Times New Roman" w:cs="Times New Roman"/>
+                <w:color w:val="000000"/>
+                <w:sz w:val="18"/>
+                <w:szCs w:val="18"/>
+              </w:rPr>
+            </w:pPr>
+            <w:r>
+              <w:rPr>
+                <w:rFonts w:ascii="Times New Roman" w:eastAsia="Times New Roman" w:hAnsi="Times New Roman" w:cs="Times New Roman"/>
+                <w:color w:val="000000"/>
+                <w:sz w:val="18"/>
+                <w:szCs w:val="18"/>
+              </w:rPr>
+              <w:t>8.143862</w:t>
+            </w:r>
+          </w:p>
+        </w:tc>
+        <w:tc>
+          <w:tcPr>
+            <w:tcW w:w="0" w:type="auto"/>
+            <w:tcBorders>
+              <w:top w:val="nil"/>
+              <w:left w:val="nil"/>
+              <w:bottom w:val="nil"/>
+              <w:right w:val="nil"/>
+            </w:tcBorders>
+            <w:shd w:val="clear" w:color="auto" w:fill="F5F5F5"/>
+            <w:tcMar>
+              <w:top w:w="120" w:type="dxa"/>
+              <w:left w:w="120" w:type="dxa"/>
+              <w:bottom w:w="120" w:type="dxa"/>
+              <w:right w:w="120" w:type="dxa"/>
+            </w:tcMar>
+            <w:vAlign w:val="center"/>
+            <w:hideMark/>
+          </w:tcPr>
+          <w:p>
+            <w:pPr>
+              <w:spacing w:before="240"/>
+              <w:jc w:val="right"/>
+              <w:rPr>
+                <w:rFonts w:ascii="Times New Roman" w:eastAsia="Times New Roman" w:hAnsi="Times New Roman" w:cs="Times New Roman"/>
+                <w:color w:val="000000"/>
+                <w:sz w:val="18"/>
+                <w:szCs w:val="18"/>
+              </w:rPr>
+            </w:pPr>
+            <w:r>
+              <w:rPr>
+                <w:rFonts w:ascii="Times New Roman" w:eastAsia="Times New Roman" w:hAnsi="Times New Roman" w:cs="Times New Roman"/>
+                <w:color w:val="000000"/>
+                <w:sz w:val="18"/>
+                <w:szCs w:val="18"/>
+              </w:rPr>
+              <w:t>99736</w:t>
+            </w:r>
+          </w:p>
+        </w:tc>
+        <w:tc>
+          <w:tcPr>
+            <w:tcW w:w="0" w:type="auto"/>
+            <w:tcBorders>
+              <w:top w:val="nil"/>
+              <w:left w:val="nil"/>
+              <w:bottom w:val="nil"/>
+              <w:right w:val="nil"/>
+            </w:tcBorders>
+            <w:shd w:val="clear" w:color="auto" w:fill="F5F5F5"/>
+            <w:tcMar>
+              <w:top w:w="120" w:type="dxa"/>
+              <w:left w:w="120" w:type="dxa"/>
+              <w:bottom w:w="120" w:type="dxa"/>
+              <w:right w:w="120" w:type="dxa"/>
+            </w:tcMar>
+            <w:vAlign w:val="center"/>
+            <w:hideMark/>
+          </w:tcPr>
+          <w:p>
+            <w:pPr>
+              <w:spacing w:before="240"/>
+              <w:jc w:val="right"/>
+              <w:rPr>
+                <w:rFonts w:ascii="Times New Roman" w:eastAsia="Times New Roman" w:hAnsi="Times New Roman" w:cs="Times New Roman"/>
+                <w:color w:val="000000"/>
+                <w:sz w:val="18"/>
+                <w:szCs w:val="18"/>
+              </w:rPr>
+            </w:pPr>
+            <w:r>
+              <w:rPr>
+                <w:rFonts w:ascii="Times New Roman" w:eastAsia="Times New Roman" w:hAnsi="Times New Roman" w:cs="Times New Roman"/>
+                <w:color w:val="000000"/>
+                <w:sz w:val="18"/>
+                <w:szCs w:val="18"/>
+              </w:rPr>
+              <w:t>944130</w:t>
+            </w:r>
+          </w:p>
+        </w:tc>
+        <w:tc>
+          <w:tcPr>
+            <w:tcW w:w="0" w:type="auto"/>
+            <w:tcBorders>
+              <w:top w:val="nil"/>
+              <w:left w:val="nil"/>
+              <w:bottom w:val="nil"/>
+              <w:right w:val="nil"/>
+            </w:tcBorders>
+            <w:shd w:val="clear" w:color="auto" w:fill="F5F5F5"/>
+            <w:tcMar>
+              <w:top w:w="120" w:type="dxa"/>
+              <w:left w:w="120" w:type="dxa"/>
+              <w:bottom w:w="120" w:type="dxa"/>
+              <w:right w:w="120" w:type="dxa"/>
+            </w:tcMar>
+            <w:vAlign w:val="center"/>
+            <w:hideMark/>
+          </w:tcPr>
+          <w:p>
+            <w:pPr>
+              <w:spacing w:before="240"/>
+              <w:jc w:val="right"/>
+              <w:rPr>
+                <w:rFonts w:ascii="Times New Roman" w:eastAsia="Times New Roman" w:hAnsi="Times New Roman" w:cs="Times New Roman"/>
+                <w:color w:val="000000"/>
+                <w:sz w:val="18"/>
+                <w:szCs w:val="18"/>
+              </w:rPr>
+            </w:pPr>
+            <w:r>
+              <w:rPr>
+                <w:rFonts w:ascii="Times New Roman" w:eastAsia="Times New Roman" w:hAnsi="Times New Roman" w:cs="Times New Roman"/>
+                <w:color w:val="000000"/>
+                <w:sz w:val="18"/>
+                <w:szCs w:val="18"/>
+              </w:rPr>
+              <w:t>14</w:t>
+            </w:r>
+          </w:p>
+        </w:tc>
+      </w:tr>
+      <w:tr>
+        <w:tc>
+          <w:tcPr>
+            <w:tcW w:w="0" w:type="auto"/>
+            <w:tcBorders>
+              <w:top w:val="nil"/>
+              <w:left w:val="nil"/>
+              <w:bottom w:val="nil"/>
+              <w:right w:val="nil"/>
+            </w:tcBorders>
+            <w:shd w:val="clear" w:color="auto" w:fill="auto"/>
+            <w:tcMar>
+              <w:top w:w="120" w:type="dxa"/>
+              <w:left w:w="120" w:type="dxa"/>
+              <w:bottom w:w="120" w:type="dxa"/>
+              <w:right w:w="120" w:type="dxa"/>
+            </w:tcMar>
+            <w:vAlign w:val="center"/>
+            <w:hideMark/>
+          </w:tcPr>
+          <w:p>
+            <w:pPr>
+              <w:spacing w:before="240"/>
+              <w:jc w:val="right"/>
+              <w:rPr>
+                <w:rFonts w:ascii="Times New Roman" w:eastAsia="Times New Roman" w:hAnsi="Times New Roman" w:cs="Times New Roman"/>
+                <w:b/>
+                <w:bCs/>
+                <w:color w:val="000000"/>
+                <w:sz w:val="18"/>
+                <w:szCs w:val="18"/>
+              </w:rPr>
+            </w:pPr>
+            <w:r>
+              <w:rPr>
+                <w:rFonts w:ascii="Times New Roman" w:eastAsia="Times New Roman" w:hAnsi="Times New Roman" w:cs="Times New Roman"/>
+                <w:b/>
+                <w:bCs/>
+                <w:color w:val="000000"/>
+                <w:sz w:val="18"/>
+                <w:szCs w:val="18"/>
+              </w:rPr>
+              <w:t>acp_4_dfs</w:t>
+            </w:r>
+          </w:p>
+        </w:tc>
+        <w:tc>
+          <w:tcPr>
+            <w:tcW w:w="0" w:type="auto"/>
+            <w:tcBorders>
+              <w:top w:val="nil"/>
+              <w:left w:val="nil"/>
+              <w:bottom w:val="nil"/>
+              <w:right w:val="nil"/>
+            </w:tcBorders>
+            <w:shd w:val="clear" w:color="auto" w:fill="auto"/>
+            <w:tcMar>
+              <w:top w:w="120" w:type="dxa"/>
+              <w:left w:w="120" w:type="dxa"/>
+              <w:bottom w:w="120" w:type="dxa"/>
+              <w:right w:w="120" w:type="dxa"/>
+            </w:tcMar>
+            <w:vAlign w:val="center"/>
+            <w:hideMark/>
+          </w:tcPr>
+          <w:p>
+            <w:pPr>
+              <w:spacing w:before="240"/>
+              <w:jc w:val="right"/>
+              <w:rPr>
+                <w:rFonts w:ascii="Times New Roman" w:eastAsia="Times New Roman" w:hAnsi="Times New Roman" w:cs="Times New Roman"/>
+                <w:color w:val="000000"/>
+                <w:sz w:val="18"/>
+                <w:szCs w:val="18"/>
+              </w:rPr>
+            </w:pPr>
+            <w:r>
+              <w:rPr>
+                <w:rFonts w:ascii="Times New Roman" w:eastAsia="Times New Roman" w:hAnsi="Times New Roman" w:cs="Times New Roman"/>
+                <w:color w:val="000000"/>
+                <w:sz w:val="18"/>
+                <w:szCs w:val="18"/>
+              </w:rPr>
+              <w:t>104</w:t>
+            </w:r>
+          </w:p>
+        </w:tc>
+        <w:tc>
+          <w:tcPr>
+            <w:tcW w:w="0" w:type="auto"/>
+            <w:tcBorders>
+              <w:top w:val="nil"/>
+              <w:left w:val="nil"/>
+              <w:bottom w:val="nil"/>
+              <w:right w:val="nil"/>
+            </w:tcBorders>
+            <w:shd w:val="clear" w:color="auto" w:fill="auto"/>
+            <w:tcMar>
+              <w:top w:w="120" w:type="dxa"/>
+              <w:left w:w="120" w:type="dxa"/>
+              <w:bottom w:w="120" w:type="dxa"/>
+              <w:right w:w="120" w:type="dxa"/>
+            </w:tcMar>
+            <w:vAlign w:val="center"/>
+            <w:hideMark/>
+          </w:tcPr>
+          <w:p>
+            <w:pPr>
+              <w:spacing w:before="240"/>
+              <w:jc w:val="right"/>
+              <w:rPr>
+                <w:rFonts w:ascii="Times New Roman" w:eastAsia="Times New Roman" w:hAnsi="Times New Roman" w:cs="Times New Roman"/>
+                <w:color w:val="000000"/>
+                <w:sz w:val="18"/>
+                <w:szCs w:val="18"/>
+              </w:rPr>
+            </w:pPr>
+            <w:r>
+              <w:rPr>
+                <w:rFonts w:ascii="Times New Roman" w:eastAsia="Times New Roman" w:hAnsi="Times New Roman" w:cs="Times New Roman"/>
+                <w:color w:val="000000"/>
+                <w:sz w:val="18"/>
+                <w:szCs w:val="18"/>
+              </w:rPr>
+              <w:t>1730.883094</w:t>
+            </w:r>
+          </w:p>
+        </w:tc>
+        <w:tc>
+          <w:tcPr>
+            <w:tcW w:w="0" w:type="auto"/>
+            <w:tcBorders>
+              <w:top w:val="nil"/>
+              <w:left w:val="nil"/>
+              <w:bottom w:val="nil"/>
+              <w:right w:val="nil"/>
+            </w:tcBorders>
+            <w:shd w:val="clear" w:color="auto" w:fill="auto"/>
+            <w:tcMar>
+              <w:top w:w="120" w:type="dxa"/>
+              <w:left w:w="120" w:type="dxa"/>
+              <w:bottom w:w="120" w:type="dxa"/>
+              <w:right w:w="120" w:type="dxa"/>
+            </w:tcMar>
+            <w:vAlign w:val="center"/>
+            <w:hideMark/>
+          </w:tcPr>
+          <w:p>
+            <w:pPr>
+              <w:spacing w:before="240"/>
+              <w:jc w:val="right"/>
+              <w:rPr>
+                <w:rFonts w:ascii="Times New Roman" w:eastAsia="Times New Roman" w:hAnsi="Times New Roman" w:cs="Times New Roman"/>
+                <w:color w:val="000000"/>
+                <w:sz w:val="18"/>
+                <w:szCs w:val="18"/>
+              </w:rPr>
+            </w:pPr>
+            <w:r>
+              <w:rPr>
+                <w:rFonts w:ascii="Times New Roman" w:eastAsia="Times New Roman" w:hAnsi="Times New Roman" w:cs="Times New Roman"/>
+                <w:color w:val="000000"/>
+                <w:sz w:val="18"/>
+                <w:szCs w:val="18"/>
+              </w:rPr>
+              <w:t>25174</w:t>
+            </w:r>
+          </w:p>
+        </w:tc>
+        <w:tc>
+          <w:tcPr>
+            <w:tcW w:w="0" w:type="auto"/>
+            <w:tcBorders>
+              <w:top w:val="nil"/>
+              <w:left w:val="nil"/>
+              <w:bottom w:val="nil"/>
+              <w:right w:val="nil"/>
+            </w:tcBorders>
+            <w:shd w:val="clear" w:color="auto" w:fill="auto"/>
+            <w:tcMar>
+              <w:top w:w="120" w:type="dxa"/>
+              <w:left w:w="120" w:type="dxa"/>
+              <w:bottom w:w="120" w:type="dxa"/>
+              <w:right w:w="120" w:type="dxa"/>
+            </w:tcMar>
+            <w:vAlign w:val="center"/>
+            <w:hideMark/>
+          </w:tcPr>
+          <w:p>
+            <w:pPr>
+              <w:spacing w:before="240"/>
+              <w:jc w:val="right"/>
+              <w:rPr>
+                <w:rFonts w:ascii="Times New Roman" w:eastAsia="Times New Roman" w:hAnsi="Times New Roman" w:cs="Times New Roman"/>
+                <w:color w:val="000000"/>
+                <w:sz w:val="18"/>
+                <w:szCs w:val="18"/>
+              </w:rPr>
+            </w:pPr>
+            <w:r>
+              <w:rPr>
+                <w:rFonts w:ascii="Times New Roman" w:eastAsia="Times New Roman" w:hAnsi="Times New Roman" w:cs="Times New Roman"/>
+                <w:color w:val="000000"/>
+                <w:sz w:val="18"/>
+                <w:szCs w:val="18"/>
+              </w:rPr>
+              <w:t>228849</w:t>
+            </w:r>
+          </w:p>
+        </w:tc>
+        <w:tc>
+          <w:tcPr>
+            <w:tcW w:w="0" w:type="auto"/>
+            <w:tcBorders>
+              <w:top w:val="nil"/>
+              <w:left w:val="nil"/>
+              <w:bottom w:val="nil"/>
+              <w:right w:val="nil"/>
+            </w:tcBorders>
+            <w:shd w:val="clear" w:color="auto" w:fill="auto"/>
+            <w:tcMar>
+              <w:top w:w="120" w:type="dxa"/>
+              <w:left w:w="120" w:type="dxa"/>
+              <w:bottom w:w="120" w:type="dxa"/>
+              <w:right w:w="120" w:type="dxa"/>
+            </w:tcMar>
+            <w:vAlign w:val="center"/>
+            <w:hideMark/>
+          </w:tcPr>
+          <w:p>
+            <w:pPr>
+              <w:spacing w:before="240"/>
+              <w:jc w:val="right"/>
+              <w:rPr>
+                <w:rFonts w:ascii="Times New Roman" w:eastAsia="Times New Roman" w:hAnsi="Times New Roman" w:cs="Times New Roman"/>
+                <w:color w:val="000000"/>
+                <w:sz w:val="18"/>
+                <w:szCs w:val="18"/>
+              </w:rPr>
+            </w:pPr>
+            <w:r>
+              <w:rPr>
+                <w:rFonts w:ascii="Times New Roman" w:eastAsia="Times New Roman" w:hAnsi="Times New Roman" w:cs="Times New Roman"/>
+                <w:color w:val="000000"/>
+                <w:sz w:val="18"/>
+                <w:szCs w:val="18"/>
+              </w:rPr>
+              <w:t>24132</w:t>
+            </w:r>
+          </w:p>
+        </w:tc>
+      </w:tr>
+      <w:tr>
+        <w:tc>
+          <w:tcPr>
+            <w:tcW w:w="0" w:type="auto"/>
+            <w:tcBorders>
+              <w:top w:val="nil"/>
+              <w:left w:val="nil"/>
+              <w:bottom w:val="nil"/>
+              <w:right w:val="nil"/>
+            </w:tcBorders>
+            <w:shd w:val="clear" w:color="auto" w:fill="F5F5F5"/>
+            <w:tcMar>
+              <w:top w:w="120" w:type="dxa"/>
+              <w:left w:w="120" w:type="dxa"/>
+              <w:bottom w:w="120" w:type="dxa"/>
+              <w:right w:w="120" w:type="dxa"/>
+            </w:tcMar>
+            <w:vAlign w:val="center"/>
+            <w:hideMark/>
+          </w:tcPr>
+          <w:p>
+            <w:pPr>
+              <w:spacing w:before="240"/>
+              <w:jc w:val="right"/>
+              <w:rPr>
+                <w:rFonts w:ascii="Times New Roman" w:eastAsia="Times New Roman" w:hAnsi="Times New Roman" w:cs="Times New Roman"/>
+                <w:b/>
+                <w:bCs/>
+                <w:color w:val="000000"/>
+                <w:sz w:val="18"/>
+                <w:szCs w:val="18"/>
+              </w:rPr>
+            </w:pPr>
+            <w:r>
+              <w:rPr>
+                <w:rFonts w:ascii="Times New Roman" w:eastAsia="Times New Roman" w:hAnsi="Times New Roman" w:cs="Times New Roman"/>
+                <w:b/>
+                <w:bCs/>
+                <w:color w:val="000000"/>
+                <w:sz w:val="18"/>
+                <w:szCs w:val="18"/>
+              </w:rPr>
+              <w:t>acp_4_ucs</w:t>
+            </w:r>
+          </w:p>
+        </w:tc>
+        <w:tc>
+          <w:tcPr>
+            <w:tcW w:w="0" w:type="auto"/>
+            <w:tcBorders>
+              <w:top w:val="nil"/>
+              <w:left w:val="nil"/>
+              <w:bottom w:val="nil"/>
+              <w:right w:val="nil"/>
+            </w:tcBorders>
+            <w:shd w:val="clear" w:color="auto" w:fill="F5F5F5"/>
+            <w:tcMar>
+              <w:top w:w="120" w:type="dxa"/>
+              <w:left w:w="120" w:type="dxa"/>
+              <w:bottom w:w="120" w:type="dxa"/>
+              <w:right w:w="120" w:type="dxa"/>
+            </w:tcMar>
+            <w:vAlign w:val="center"/>
+            <w:hideMark/>
+          </w:tcPr>
+          <w:p>
+            <w:pPr>
+              <w:spacing w:before="240"/>
+              <w:jc w:val="right"/>
+              <w:rPr>
+                <w:rFonts w:ascii="Times New Roman" w:eastAsia="Times New Roman" w:hAnsi="Times New Roman" w:cs="Times New Roman"/>
+                <w:color w:val="000000"/>
+                <w:sz w:val="18"/>
+                <w:szCs w:val="18"/>
+              </w:rPr>
+            </w:pPr>
+            <w:r>
+              <w:rPr>
+                <w:rFonts w:ascii="Times New Roman" w:eastAsia="Times New Roman" w:hAnsi="Times New Roman" w:cs="Times New Roman"/>
+                <w:color w:val="000000"/>
+                <w:sz w:val="18"/>
+                <w:szCs w:val="18"/>
+              </w:rPr>
+              <w:t>104</w:t>
+            </w:r>
+          </w:p>
+        </w:tc>
+        <w:tc>
+          <w:tcPr>
+            <w:tcW w:w="0" w:type="auto"/>
+            <w:tcBorders>
+              <w:top w:val="nil"/>
+              <w:left w:val="nil"/>
+              <w:bottom w:val="nil"/>
+              <w:right w:val="nil"/>
+            </w:tcBorders>
+            <w:shd w:val="clear" w:color="auto" w:fill="F5F5F5"/>
+            <w:tcMar>
+              <w:top w:w="120" w:type="dxa"/>
+              <w:left w:w="120" w:type="dxa"/>
+              <w:bottom w:w="120" w:type="dxa"/>
+              <w:right w:w="120" w:type="dxa"/>
+            </w:tcMar>
+            <w:vAlign w:val="center"/>
+            <w:hideMark/>
+          </w:tcPr>
+          <w:p>
+            <w:pPr>
+              <w:spacing w:before="240"/>
+              <w:jc w:val="right"/>
+              <w:rPr>
+                <w:rFonts w:ascii="Times New Roman" w:eastAsia="Times New Roman" w:hAnsi="Times New Roman" w:cs="Times New Roman"/>
+                <w:color w:val="000000"/>
+                <w:sz w:val="18"/>
+                <w:szCs w:val="18"/>
+              </w:rPr>
+            </w:pPr>
+            <w:r>
+              <w:rPr>
+                <w:rFonts w:ascii="Times New Roman" w:eastAsia="Times New Roman" w:hAnsi="Times New Roman" w:cs="Times New Roman"/>
+                <w:color w:val="000000"/>
+                <w:sz w:val="18"/>
+                <w:szCs w:val="18"/>
+              </w:rPr>
+              <w:t>14.118177</w:t>
+            </w:r>
+          </w:p>
+        </w:tc>
+        <w:tc>
+          <w:tcPr>
+            <w:tcW w:w="0" w:type="auto"/>
+            <w:tcBorders>
+              <w:top w:val="nil"/>
+              <w:left w:val="nil"/>
+              <w:bottom w:val="nil"/>
+              <w:right w:val="nil"/>
+            </w:tcBorders>
+            <w:shd w:val="clear" w:color="auto" w:fill="F5F5F5"/>
+            <w:tcMar>
+              <w:top w:w="120" w:type="dxa"/>
+              <w:left w:w="120" w:type="dxa"/>
+              <w:bottom w:w="120" w:type="dxa"/>
+              <w:right w:w="120" w:type="dxa"/>
+            </w:tcMar>
+            <w:vAlign w:val="center"/>
+            <w:hideMark/>
+          </w:tcPr>
+          <w:p>
+            <w:pPr>
+              <w:spacing w:before="240"/>
+              <w:jc w:val="right"/>
+              <w:rPr>
+                <w:rFonts w:ascii="Times New Roman" w:eastAsia="Times New Roman" w:hAnsi="Times New Roman" w:cs="Times New Roman"/>
+                <w:color w:val="000000"/>
+                <w:sz w:val="18"/>
+                <w:szCs w:val="18"/>
+              </w:rPr>
+            </w:pPr>
+            <w:r>
+              <w:rPr>
+                <w:rFonts w:ascii="Times New Roman" w:eastAsia="Times New Roman" w:hAnsi="Times New Roman" w:cs="Times New Roman"/>
+                <w:color w:val="000000"/>
+                <w:sz w:val="18"/>
+                <w:szCs w:val="18"/>
+              </w:rPr>
+              <w:t>113339</w:t>
+            </w:r>
+          </w:p>
+        </w:tc>
+        <w:tc>
+          <w:tcPr>
+            <w:tcW w:w="0" w:type="auto"/>
+            <w:tcBorders>
+              <w:top w:val="nil"/>
+              <w:left w:val="nil"/>
+              <w:bottom w:val="nil"/>
+              <w:right w:val="nil"/>
+            </w:tcBorders>
+            <w:shd w:val="clear" w:color="auto" w:fill="F5F5F5"/>
+            <w:tcMar>
+              <w:top w:w="120" w:type="dxa"/>
+              <w:left w:w="120" w:type="dxa"/>
+              <w:bottom w:w="120" w:type="dxa"/>
+              <w:right w:w="120" w:type="dxa"/>
+            </w:tcMar>
+            <w:vAlign w:val="center"/>
+            <w:hideMark/>
+          </w:tcPr>
+          <w:p>
+            <w:pPr>
+              <w:spacing w:before="240"/>
+              <w:jc w:val="right"/>
+              <w:rPr>
+                <w:rFonts w:ascii="Times New Roman" w:eastAsia="Times New Roman" w:hAnsi="Times New Roman" w:cs="Times New Roman"/>
+                <w:color w:val="000000"/>
+                <w:sz w:val="18"/>
+                <w:szCs w:val="18"/>
+              </w:rPr>
+            </w:pPr>
+            <w:r>
+              <w:rPr>
+                <w:rFonts w:ascii="Times New Roman" w:eastAsia="Times New Roman" w:hAnsi="Times New Roman" w:cs="Times New Roman"/>
+                <w:color w:val="000000"/>
+                <w:sz w:val="18"/>
+                <w:szCs w:val="18"/>
+              </w:rPr>
+              <w:t>1066413</w:t>
+            </w:r>
+          </w:p>
+        </w:tc>
+        <w:tc>
+          <w:tcPr>
+            <w:tcW w:w="0" w:type="auto"/>
+            <w:tcBorders>
+              <w:top w:val="nil"/>
+              <w:left w:val="nil"/>
+              <w:bottom w:val="nil"/>
+              <w:right w:val="nil"/>
+            </w:tcBorders>
+            <w:shd w:val="clear" w:color="auto" w:fill="F5F5F5"/>
+            <w:tcMar>
+              <w:top w:w="120" w:type="dxa"/>
+              <w:left w:w="120" w:type="dxa"/>
+              <w:bottom w:w="120" w:type="dxa"/>
+              <w:right w:w="120" w:type="dxa"/>
+            </w:tcMar>
+            <w:vAlign w:val="center"/>
+            <w:hideMark/>
+          </w:tcPr>
+          <w:p>
+            <w:pPr>
+              <w:spacing w:before="240"/>
+              <w:jc w:val="right"/>
+              <w:rPr>
+                <w:rFonts w:ascii="Times New Roman" w:eastAsia="Times New Roman" w:hAnsi="Times New Roman" w:cs="Times New Roman"/>
+                <w:color w:val="000000"/>
+                <w:sz w:val="18"/>
+                <w:szCs w:val="18"/>
+              </w:rPr>
+            </w:pPr>
+            <w:r>
+              <w:rPr>
+                <w:rFonts w:ascii="Times New Roman" w:eastAsia="Times New Roman" w:hAnsi="Times New Roman" w:cs="Times New Roman"/>
+                <w:color w:val="000000"/>
+                <w:sz w:val="18"/>
+                <w:szCs w:val="18"/>
+              </w:rPr>
+              <w:t>14</w:t>
+            </w:r>
+          </w:p>
+        </w:tc>
+      </w:tr>
+      <w:tr>
+        <w:tc>
+          <w:tcPr>
+            <w:tcW w:w="0" w:type="auto"/>
+            <w:tcBorders>
+              <w:top w:val="nil"/>
+              <w:left w:val="nil"/>
+              <w:bottom w:val="nil"/>
+              <w:right w:val="nil"/>
+            </w:tcBorders>
+            <w:shd w:val="clear" w:color="auto" w:fill="auto"/>
+            <w:tcMar>
+              <w:top w:w="120" w:type="dxa"/>
+              <w:left w:w="120" w:type="dxa"/>
+              <w:bottom w:w="120" w:type="dxa"/>
+              <w:right w:w="120" w:type="dxa"/>
+            </w:tcMar>
+            <w:vAlign w:val="center"/>
+            <w:hideMark/>
+          </w:tcPr>
+          <w:p>
+            <w:pPr>
+              <w:spacing w:before="240"/>
+              <w:jc w:val="right"/>
+              <w:rPr>
+                <w:rFonts w:ascii="Times New Roman" w:eastAsia="Times New Roman" w:hAnsi="Times New Roman" w:cs="Times New Roman"/>
+                <w:b/>
+                <w:bCs/>
+                <w:color w:val="000000"/>
+                <w:sz w:val="18"/>
+                <w:szCs w:val="18"/>
+              </w:rPr>
+            </w:pPr>
+            <w:r>
+              <w:rPr>
+                <w:rFonts w:ascii="Times New Roman" w:eastAsia="Times New Roman" w:hAnsi="Times New Roman" w:cs="Times New Roman"/>
+                <w:b/>
+                <w:bCs/>
+                <w:color w:val="000000"/>
+                <w:sz w:val="18"/>
+                <w:szCs w:val="18"/>
+              </w:rPr>
+              <w:t xml:space="preserve">acp_4_greedy_best_first_search </w:t>
+            </w:r>
+            <w:proofErr w:type="spellStart"/>
+            <w:r>
+              <w:rPr>
+                <w:rFonts w:ascii="Times New Roman" w:eastAsia="Times New Roman" w:hAnsi="Times New Roman" w:cs="Times New Roman"/>
+                <w:b/>
+                <w:bCs/>
+                <w:color w:val="000000"/>
+                <w:sz w:val="18"/>
+                <w:szCs w:val="18"/>
+              </w:rPr>
+              <w:t>h_unmet_goals</w:t>
+            </w:r>
+            <w:proofErr w:type="spellEnd"/>
+          </w:p>
+        </w:tc>
+        <w:tc>
+          <w:tcPr>
+            <w:tcW w:w="0" w:type="auto"/>
+            <w:tcBorders>
+              <w:top w:val="nil"/>
+              <w:left w:val="nil"/>
+              <w:bottom w:val="nil"/>
+              <w:right w:val="nil"/>
+            </w:tcBorders>
+            <w:shd w:val="clear" w:color="auto" w:fill="auto"/>
+            <w:tcMar>
+              <w:top w:w="120" w:type="dxa"/>
+              <w:left w:w="120" w:type="dxa"/>
+              <w:bottom w:w="120" w:type="dxa"/>
+              <w:right w:w="120" w:type="dxa"/>
+            </w:tcMar>
+            <w:vAlign w:val="center"/>
+            <w:hideMark/>
+          </w:tcPr>
+          <w:p>
+            <w:pPr>
+              <w:spacing w:before="240"/>
+              <w:jc w:val="right"/>
+              <w:rPr>
+                <w:rFonts w:ascii="Times New Roman" w:eastAsia="Times New Roman" w:hAnsi="Times New Roman" w:cs="Times New Roman"/>
+                <w:color w:val="000000"/>
+                <w:sz w:val="18"/>
+                <w:szCs w:val="18"/>
+              </w:rPr>
+            </w:pPr>
+            <w:r>
+              <w:rPr>
+                <w:rFonts w:ascii="Times New Roman" w:eastAsia="Times New Roman" w:hAnsi="Times New Roman" w:cs="Times New Roman"/>
+                <w:color w:val="000000"/>
+                <w:sz w:val="18"/>
+                <w:szCs w:val="18"/>
+              </w:rPr>
+              <w:t>104</w:t>
+            </w:r>
+          </w:p>
+        </w:tc>
+        <w:tc>
+          <w:tcPr>
+            <w:tcW w:w="0" w:type="auto"/>
+            <w:tcBorders>
+              <w:top w:val="nil"/>
+              <w:left w:val="nil"/>
+              <w:bottom w:val="nil"/>
+              <w:right w:val="nil"/>
+            </w:tcBorders>
+            <w:shd w:val="clear" w:color="auto" w:fill="auto"/>
+            <w:tcMar>
+              <w:top w:w="120" w:type="dxa"/>
+              <w:left w:w="120" w:type="dxa"/>
+              <w:bottom w:w="120" w:type="dxa"/>
+              <w:right w:w="120" w:type="dxa"/>
+            </w:tcMar>
+            <w:vAlign w:val="center"/>
+            <w:hideMark/>
+          </w:tcPr>
+          <w:p>
+            <w:pPr>
+              <w:spacing w:before="240"/>
+              <w:jc w:val="right"/>
+              <w:rPr>
+                <w:rFonts w:ascii="Times New Roman" w:eastAsia="Times New Roman" w:hAnsi="Times New Roman" w:cs="Times New Roman"/>
+                <w:color w:val="000000"/>
+                <w:sz w:val="18"/>
+                <w:szCs w:val="18"/>
+              </w:rPr>
+            </w:pPr>
+            <w:r>
+              <w:rPr>
+                <w:rFonts w:ascii="Times New Roman" w:eastAsia="Times New Roman" w:hAnsi="Times New Roman" w:cs="Times New Roman"/>
+                <w:color w:val="000000"/>
+                <w:sz w:val="18"/>
+                <w:szCs w:val="18"/>
+              </w:rPr>
+              <w:t>0.067324</w:t>
+            </w:r>
+          </w:p>
+        </w:tc>
+        <w:tc>
+          <w:tcPr>
+            <w:tcW w:w="0" w:type="auto"/>
+            <w:tcBorders>
+              <w:top w:val="nil"/>
+              <w:left w:val="nil"/>
+              <w:bottom w:val="nil"/>
+              <w:right w:val="nil"/>
+            </w:tcBorders>
+            <w:shd w:val="clear" w:color="auto" w:fill="auto"/>
+            <w:tcMar>
+              <w:top w:w="120" w:type="dxa"/>
+              <w:left w:w="120" w:type="dxa"/>
+              <w:bottom w:w="120" w:type="dxa"/>
+              <w:right w:w="120" w:type="dxa"/>
+            </w:tcMar>
+            <w:vAlign w:val="center"/>
+            <w:hideMark/>
+          </w:tcPr>
+          <w:p>
+            <w:pPr>
+              <w:spacing w:before="240"/>
+              <w:jc w:val="right"/>
+              <w:rPr>
+                <w:rFonts w:ascii="Times New Roman" w:eastAsia="Times New Roman" w:hAnsi="Times New Roman" w:cs="Times New Roman"/>
+                <w:color w:val="000000"/>
+                <w:sz w:val="18"/>
+                <w:szCs w:val="18"/>
+              </w:rPr>
+            </w:pPr>
+            <w:r>
+              <w:rPr>
+                <w:rFonts w:ascii="Times New Roman" w:eastAsia="Times New Roman" w:hAnsi="Times New Roman" w:cs="Times New Roman"/>
+                <w:color w:val="000000"/>
+                <w:sz w:val="18"/>
+                <w:szCs w:val="18"/>
+              </w:rPr>
+              <w:t>29</w:t>
+            </w:r>
+          </w:p>
+        </w:tc>
+        <w:tc>
+          <w:tcPr>
+            <w:tcW w:w="0" w:type="auto"/>
+            <w:tcBorders>
+              <w:top w:val="nil"/>
+              <w:left w:val="nil"/>
+              <w:bottom w:val="nil"/>
+              <w:right w:val="nil"/>
+            </w:tcBorders>
+            <w:shd w:val="clear" w:color="auto" w:fill="auto"/>
+            <w:tcMar>
+              <w:top w:w="120" w:type="dxa"/>
+              <w:left w:w="120" w:type="dxa"/>
+              <w:bottom w:w="120" w:type="dxa"/>
+              <w:right w:w="120" w:type="dxa"/>
+            </w:tcMar>
+            <w:vAlign w:val="center"/>
+            <w:hideMark/>
+          </w:tcPr>
+          <w:p>
+            <w:pPr>
+              <w:spacing w:before="240"/>
+              <w:jc w:val="right"/>
+              <w:rPr>
+                <w:rFonts w:ascii="Times New Roman" w:eastAsia="Times New Roman" w:hAnsi="Times New Roman" w:cs="Times New Roman"/>
+                <w:color w:val="000000"/>
+                <w:sz w:val="18"/>
+                <w:szCs w:val="18"/>
+              </w:rPr>
+            </w:pPr>
+            <w:r>
+              <w:rPr>
+                <w:rFonts w:ascii="Times New Roman" w:eastAsia="Times New Roman" w:hAnsi="Times New Roman" w:cs="Times New Roman"/>
+                <w:color w:val="000000"/>
+                <w:sz w:val="18"/>
+                <w:szCs w:val="18"/>
+              </w:rPr>
+              <w:t>280</w:t>
+            </w:r>
+          </w:p>
+        </w:tc>
+        <w:tc>
+          <w:tcPr>
+            <w:tcW w:w="0" w:type="auto"/>
+            <w:tcBorders>
+              <w:top w:val="nil"/>
+              <w:left w:val="nil"/>
+              <w:bottom w:val="nil"/>
+              <w:right w:val="nil"/>
+            </w:tcBorders>
+            <w:shd w:val="clear" w:color="auto" w:fill="auto"/>
+            <w:tcMar>
+              <w:top w:w="120" w:type="dxa"/>
+              <w:left w:w="120" w:type="dxa"/>
+              <w:bottom w:w="120" w:type="dxa"/>
+              <w:right w:w="120" w:type="dxa"/>
+            </w:tcMar>
+            <w:vAlign w:val="center"/>
+            <w:hideMark/>
+          </w:tcPr>
+          <w:p>
+            <w:pPr>
+              <w:spacing w:before="240"/>
+              <w:jc w:val="right"/>
+              <w:rPr>
+                <w:rFonts w:ascii="Times New Roman" w:eastAsia="Times New Roman" w:hAnsi="Times New Roman" w:cs="Times New Roman"/>
+                <w:color w:val="000000"/>
+                <w:sz w:val="18"/>
+                <w:szCs w:val="18"/>
+              </w:rPr>
+            </w:pPr>
+            <w:r>
+              <w:rPr>
+                <w:rFonts w:ascii="Times New Roman" w:eastAsia="Times New Roman" w:hAnsi="Times New Roman" w:cs="Times New Roman"/>
+                <w:color w:val="000000"/>
+                <w:sz w:val="18"/>
+                <w:szCs w:val="18"/>
+              </w:rPr>
+              <w:t>18</w:t>
+            </w:r>
+          </w:p>
+        </w:tc>
+      </w:tr>
+      <w:tr>
+        <w:tc>
+          <w:tcPr>
+            <w:tcW w:w="0" w:type="auto"/>
+            <w:tcBorders>
+              <w:top w:val="nil"/>
+              <w:left w:val="nil"/>
+              <w:bottom w:val="nil"/>
+              <w:right w:val="nil"/>
+            </w:tcBorders>
+            <w:shd w:val="clear" w:color="auto" w:fill="F5F5F5"/>
+            <w:tcMar>
+              <w:top w:w="120" w:type="dxa"/>
+              <w:left w:w="120" w:type="dxa"/>
+              <w:bottom w:w="120" w:type="dxa"/>
+              <w:right w:w="120" w:type="dxa"/>
+            </w:tcMar>
+            <w:vAlign w:val="center"/>
+            <w:hideMark/>
+          </w:tcPr>
+          <w:p>
+            <w:pPr>
+              <w:spacing w:before="240"/>
+              <w:jc w:val="right"/>
+              <w:rPr>
+                <w:rFonts w:ascii="Times New Roman" w:eastAsia="Times New Roman" w:hAnsi="Times New Roman" w:cs="Times New Roman"/>
+                <w:b/>
+                <w:bCs/>
+                <w:color w:val="000000"/>
+                <w:sz w:val="18"/>
+                <w:szCs w:val="18"/>
+              </w:rPr>
+            </w:pPr>
+            <w:r>
+              <w:rPr>
+                <w:rFonts w:ascii="Times New Roman" w:eastAsia="Times New Roman" w:hAnsi="Times New Roman" w:cs="Times New Roman"/>
+                <w:b/>
+                <w:bCs/>
+                <w:color w:val="000000"/>
+                <w:sz w:val="18"/>
+                <w:szCs w:val="18"/>
+              </w:rPr>
+              <w:lastRenderedPageBreak/>
+              <w:t xml:space="preserve">acp_4_greedy_best_first_search </w:t>
+            </w:r>
+            <w:proofErr w:type="spellStart"/>
+            <w:r>
+              <w:rPr>
+                <w:rFonts w:ascii="Times New Roman" w:eastAsia="Times New Roman" w:hAnsi="Times New Roman" w:cs="Times New Roman"/>
+                <w:b/>
+                <w:bCs/>
+                <w:color w:val="000000"/>
+                <w:sz w:val="18"/>
+                <w:szCs w:val="18"/>
+              </w:rPr>
+              <w:t>h_levelsum</w:t>
+            </w:r>
+            <w:proofErr w:type="spellEnd"/>
+          </w:p>
+        </w:tc>
+        <w:tc>
+          <w:tcPr>
+            <w:tcW w:w="0" w:type="auto"/>
+            <w:tcBorders>
+              <w:top w:val="nil"/>
+              <w:left w:val="nil"/>
+              <w:bottom w:val="nil"/>
+              <w:right w:val="nil"/>
+            </w:tcBorders>
+            <w:shd w:val="clear" w:color="auto" w:fill="F5F5F5"/>
+            <w:tcMar>
+              <w:top w:w="120" w:type="dxa"/>
+              <w:left w:w="120" w:type="dxa"/>
+              <w:bottom w:w="120" w:type="dxa"/>
+              <w:right w:w="120" w:type="dxa"/>
+            </w:tcMar>
+            <w:vAlign w:val="center"/>
+            <w:hideMark/>
+          </w:tcPr>
+          <w:p>
+            <w:pPr>
+              <w:spacing w:before="240"/>
+              <w:jc w:val="right"/>
+              <w:rPr>
+                <w:rFonts w:ascii="Times New Roman" w:eastAsia="Times New Roman" w:hAnsi="Times New Roman" w:cs="Times New Roman"/>
+                <w:color w:val="000000"/>
+                <w:sz w:val="18"/>
+                <w:szCs w:val="18"/>
+              </w:rPr>
+            </w:pPr>
+            <w:r>
+              <w:rPr>
+                <w:rFonts w:ascii="Times New Roman" w:eastAsia="Times New Roman" w:hAnsi="Times New Roman" w:cs="Times New Roman"/>
+                <w:color w:val="000000"/>
+                <w:sz w:val="18"/>
+                <w:szCs w:val="18"/>
+              </w:rPr>
+              <w:t>104</w:t>
+            </w:r>
+          </w:p>
+        </w:tc>
+        <w:tc>
+          <w:tcPr>
+            <w:tcW w:w="0" w:type="auto"/>
+            <w:tcBorders>
+              <w:top w:val="nil"/>
+              <w:left w:val="nil"/>
+              <w:bottom w:val="nil"/>
+              <w:right w:val="nil"/>
+            </w:tcBorders>
+            <w:shd w:val="clear" w:color="auto" w:fill="F5F5F5"/>
+            <w:tcMar>
+              <w:top w:w="120" w:type="dxa"/>
+              <w:left w:w="120" w:type="dxa"/>
+              <w:bottom w:w="120" w:type="dxa"/>
+              <w:right w:w="120" w:type="dxa"/>
+            </w:tcMar>
+            <w:vAlign w:val="center"/>
+            <w:hideMark/>
+          </w:tcPr>
+          <w:p>
+            <w:pPr>
+              <w:spacing w:before="240"/>
+              <w:jc w:val="right"/>
+              <w:rPr>
+                <w:rFonts w:ascii="Times New Roman" w:eastAsia="Times New Roman" w:hAnsi="Times New Roman" w:cs="Times New Roman"/>
+                <w:color w:val="000000"/>
+                <w:sz w:val="18"/>
+                <w:szCs w:val="18"/>
+              </w:rPr>
+            </w:pPr>
+            <w:r>
+              <w:rPr>
+                <w:rFonts w:ascii="Times New Roman" w:eastAsia="Times New Roman" w:hAnsi="Times New Roman" w:cs="Times New Roman"/>
+                <w:color w:val="000000"/>
+                <w:sz w:val="18"/>
+                <w:szCs w:val="18"/>
+              </w:rPr>
+              <w:t>7.887879</w:t>
+            </w:r>
+          </w:p>
+        </w:tc>
+        <w:tc>
+          <w:tcPr>
+            <w:tcW w:w="0" w:type="auto"/>
+            <w:tcBorders>
+              <w:top w:val="nil"/>
+              <w:left w:val="nil"/>
+              <w:bottom w:val="nil"/>
+              <w:right w:val="nil"/>
+            </w:tcBorders>
+            <w:shd w:val="clear" w:color="auto" w:fill="F5F5F5"/>
+            <w:tcMar>
+              <w:top w:w="120" w:type="dxa"/>
+              <w:left w:w="120" w:type="dxa"/>
+              <w:bottom w:w="120" w:type="dxa"/>
+              <w:right w:w="120" w:type="dxa"/>
+            </w:tcMar>
+            <w:vAlign w:val="center"/>
+            <w:hideMark/>
+          </w:tcPr>
+          <w:p>
+            <w:pPr>
+              <w:spacing w:before="240"/>
+              <w:jc w:val="right"/>
+              <w:rPr>
+                <w:rFonts w:ascii="Times New Roman" w:eastAsia="Times New Roman" w:hAnsi="Times New Roman" w:cs="Times New Roman"/>
+                <w:color w:val="000000"/>
+                <w:sz w:val="18"/>
+                <w:szCs w:val="18"/>
+              </w:rPr>
+            </w:pPr>
+            <w:r>
+              <w:rPr>
+                <w:rFonts w:ascii="Times New Roman" w:eastAsia="Times New Roman" w:hAnsi="Times New Roman" w:cs="Times New Roman"/>
+                <w:color w:val="000000"/>
+                <w:sz w:val="18"/>
+                <w:szCs w:val="18"/>
+              </w:rPr>
+              <w:t>17</w:t>
+            </w:r>
+          </w:p>
+        </w:tc>
+        <w:tc>
+          <w:tcPr>
+            <w:tcW w:w="0" w:type="auto"/>
+            <w:tcBorders>
+              <w:top w:val="nil"/>
+              <w:left w:val="nil"/>
+              <w:bottom w:val="nil"/>
+              <w:right w:val="nil"/>
+            </w:tcBorders>
+            <w:shd w:val="clear" w:color="auto" w:fill="F5F5F5"/>
+            <w:tcMar>
+              <w:top w:w="120" w:type="dxa"/>
+              <w:left w:w="120" w:type="dxa"/>
+              <w:bottom w:w="120" w:type="dxa"/>
+              <w:right w:w="120" w:type="dxa"/>
+            </w:tcMar>
+            <w:vAlign w:val="center"/>
+            <w:hideMark/>
+          </w:tcPr>
+          <w:p>
+            <w:pPr>
+              <w:spacing w:before="240"/>
+              <w:jc w:val="right"/>
+              <w:rPr>
+                <w:rFonts w:ascii="Times New Roman" w:eastAsia="Times New Roman" w:hAnsi="Times New Roman" w:cs="Times New Roman"/>
+                <w:color w:val="000000"/>
+                <w:sz w:val="18"/>
+                <w:szCs w:val="18"/>
+              </w:rPr>
+            </w:pPr>
+            <w:r>
+              <w:rPr>
+                <w:rFonts w:ascii="Times New Roman" w:eastAsia="Times New Roman" w:hAnsi="Times New Roman" w:cs="Times New Roman"/>
+                <w:color w:val="000000"/>
+                <w:sz w:val="18"/>
+                <w:szCs w:val="18"/>
+              </w:rPr>
+              <w:t>165</w:t>
+            </w:r>
+          </w:p>
+        </w:tc>
+        <w:tc>
+          <w:tcPr>
+            <w:tcW w:w="0" w:type="auto"/>
+            <w:tcBorders>
+              <w:top w:val="nil"/>
+              <w:left w:val="nil"/>
+              <w:bottom w:val="nil"/>
+              <w:right w:val="nil"/>
+            </w:tcBorders>
+            <w:shd w:val="clear" w:color="auto" w:fill="F5F5F5"/>
+            <w:tcMar>
+              <w:top w:w="120" w:type="dxa"/>
+              <w:left w:w="120" w:type="dxa"/>
+              <w:bottom w:w="120" w:type="dxa"/>
+              <w:right w:w="120" w:type="dxa"/>
+            </w:tcMar>
+            <w:vAlign w:val="center"/>
+            <w:hideMark/>
+          </w:tcPr>
+          <w:p>
+            <w:pPr>
+              <w:spacing w:before="240"/>
+              <w:jc w:val="right"/>
+              <w:rPr>
+                <w:rFonts w:ascii="Times New Roman" w:eastAsia="Times New Roman" w:hAnsi="Times New Roman" w:cs="Times New Roman"/>
+                <w:color w:val="000000"/>
+                <w:sz w:val="18"/>
+                <w:szCs w:val="18"/>
+              </w:rPr>
+            </w:pPr>
+            <w:r>
+              <w:rPr>
+                <w:rFonts w:ascii="Times New Roman" w:eastAsia="Times New Roman" w:hAnsi="Times New Roman" w:cs="Times New Roman"/>
+                <w:color w:val="000000"/>
+                <w:sz w:val="18"/>
+                <w:szCs w:val="18"/>
+              </w:rPr>
+              <w:t>17</w:t>
+            </w:r>
+          </w:p>
+        </w:tc>
+      </w:tr>
+      <w:tr>
+        <w:tc>
+          <w:tcPr>
+            <w:tcW w:w="0" w:type="auto"/>
+            <w:tcBorders>
+              <w:top w:val="nil"/>
+              <w:left w:val="nil"/>
+              <w:bottom w:val="nil"/>
+              <w:right w:val="nil"/>
+            </w:tcBorders>
+            <w:shd w:val="clear" w:color="auto" w:fill="auto"/>
+            <w:tcMar>
+              <w:top w:w="120" w:type="dxa"/>
+              <w:left w:w="120" w:type="dxa"/>
+              <w:bottom w:w="120" w:type="dxa"/>
+              <w:right w:w="120" w:type="dxa"/>
+            </w:tcMar>
+            <w:vAlign w:val="center"/>
+            <w:hideMark/>
+          </w:tcPr>
+          <w:p>
+            <w:pPr>
+              <w:spacing w:before="240"/>
+              <w:jc w:val="right"/>
+              <w:rPr>
+                <w:rFonts w:ascii="Times New Roman" w:eastAsia="Times New Roman" w:hAnsi="Times New Roman" w:cs="Times New Roman"/>
+                <w:b/>
+                <w:bCs/>
+                <w:color w:val="000000"/>
+                <w:sz w:val="18"/>
+                <w:szCs w:val="18"/>
+              </w:rPr>
+            </w:pPr>
+            <w:r>
+              <w:rPr>
+                <w:rFonts w:ascii="Times New Roman" w:eastAsia="Times New Roman" w:hAnsi="Times New Roman" w:cs="Times New Roman"/>
+                <w:b/>
+                <w:bCs/>
+                <w:color w:val="000000"/>
+                <w:sz w:val="18"/>
+                <w:szCs w:val="18"/>
+              </w:rPr>
+              <w:t xml:space="preserve">acp_4_greedy_best_first_search </w:t>
+            </w:r>
+            <w:proofErr w:type="spellStart"/>
+            <w:r>
+              <w:rPr>
+                <w:rFonts w:ascii="Times New Roman" w:eastAsia="Times New Roman" w:hAnsi="Times New Roman" w:cs="Times New Roman"/>
+                <w:b/>
+                <w:bCs/>
+                <w:color w:val="000000"/>
+                <w:sz w:val="18"/>
+                <w:szCs w:val="18"/>
+              </w:rPr>
+              <w:t>h_maxlevel</w:t>
+            </w:r>
+            <w:proofErr w:type="spellEnd"/>
+          </w:p>
+        </w:tc>
+        <w:tc>
+          <w:tcPr>
+            <w:tcW w:w="0" w:type="auto"/>
+            <w:tcBorders>
+              <w:top w:val="nil"/>
+              <w:left w:val="nil"/>
+              <w:bottom w:val="nil"/>
+              <w:right w:val="nil"/>
+            </w:tcBorders>
+            <w:shd w:val="clear" w:color="auto" w:fill="auto"/>
+            <w:tcMar>
+              <w:top w:w="120" w:type="dxa"/>
+              <w:left w:w="120" w:type="dxa"/>
+              <w:bottom w:w="120" w:type="dxa"/>
+              <w:right w:w="120" w:type="dxa"/>
+            </w:tcMar>
+            <w:vAlign w:val="center"/>
+            <w:hideMark/>
+          </w:tcPr>
+          <w:p>
+            <w:pPr>
+              <w:spacing w:before="240"/>
+              <w:jc w:val="right"/>
+              <w:rPr>
+                <w:rFonts w:ascii="Times New Roman" w:eastAsia="Times New Roman" w:hAnsi="Times New Roman" w:cs="Times New Roman"/>
+                <w:color w:val="000000"/>
+                <w:sz w:val="18"/>
+                <w:szCs w:val="18"/>
+              </w:rPr>
+            </w:pPr>
+            <w:r>
+              <w:rPr>
+                <w:rFonts w:ascii="Times New Roman" w:eastAsia="Times New Roman" w:hAnsi="Times New Roman" w:cs="Times New Roman"/>
+                <w:color w:val="000000"/>
+                <w:sz w:val="18"/>
+                <w:szCs w:val="18"/>
+              </w:rPr>
+              <w:t>104</w:t>
+            </w:r>
+          </w:p>
+        </w:tc>
+        <w:tc>
+          <w:tcPr>
+            <w:tcW w:w="0" w:type="auto"/>
+            <w:tcBorders>
+              <w:top w:val="nil"/>
+              <w:left w:val="nil"/>
+              <w:bottom w:val="nil"/>
+              <w:right w:val="nil"/>
+            </w:tcBorders>
+            <w:shd w:val="clear" w:color="auto" w:fill="auto"/>
+            <w:tcMar>
+              <w:top w:w="120" w:type="dxa"/>
+              <w:left w:w="120" w:type="dxa"/>
+              <w:bottom w:w="120" w:type="dxa"/>
+              <w:right w:w="120" w:type="dxa"/>
+            </w:tcMar>
+            <w:vAlign w:val="center"/>
+            <w:hideMark/>
+          </w:tcPr>
+          <w:p>
+            <w:pPr>
+              <w:spacing w:before="240"/>
+              <w:jc w:val="right"/>
+              <w:rPr>
+                <w:rFonts w:ascii="Times New Roman" w:eastAsia="Times New Roman" w:hAnsi="Times New Roman" w:cs="Times New Roman"/>
+                <w:color w:val="000000"/>
+                <w:sz w:val="18"/>
+                <w:szCs w:val="18"/>
+              </w:rPr>
+            </w:pPr>
+            <w:r>
+              <w:rPr>
+                <w:rFonts w:ascii="Times New Roman" w:eastAsia="Times New Roman" w:hAnsi="Times New Roman" w:cs="Times New Roman"/>
+                <w:color w:val="000000"/>
+                <w:sz w:val="18"/>
+                <w:szCs w:val="18"/>
+              </w:rPr>
+              <w:t>14.306673</w:t>
+            </w:r>
+          </w:p>
+        </w:tc>
+        <w:tc>
+          <w:tcPr>
+            <w:tcW w:w="0" w:type="auto"/>
+            <w:tcBorders>
+              <w:top w:val="nil"/>
+              <w:left w:val="nil"/>
+              <w:bottom w:val="nil"/>
+              <w:right w:val="nil"/>
+            </w:tcBorders>
+            <w:shd w:val="clear" w:color="auto" w:fill="auto"/>
+            <w:tcMar>
+              <w:top w:w="120" w:type="dxa"/>
+              <w:left w:w="120" w:type="dxa"/>
+              <w:bottom w:w="120" w:type="dxa"/>
+              <w:right w:w="120" w:type="dxa"/>
+            </w:tcMar>
+            <w:vAlign w:val="center"/>
+            <w:hideMark/>
+          </w:tcPr>
+          <w:p>
+            <w:pPr>
+              <w:spacing w:before="240"/>
+              <w:jc w:val="right"/>
+              <w:rPr>
+                <w:rFonts w:ascii="Times New Roman" w:eastAsia="Times New Roman" w:hAnsi="Times New Roman" w:cs="Times New Roman"/>
+                <w:color w:val="000000"/>
+                <w:sz w:val="18"/>
+                <w:szCs w:val="18"/>
+              </w:rPr>
+            </w:pPr>
+            <w:r>
+              <w:rPr>
+                <w:rFonts w:ascii="Times New Roman" w:eastAsia="Times New Roman" w:hAnsi="Times New Roman" w:cs="Times New Roman"/>
+                <w:color w:val="000000"/>
+                <w:sz w:val="18"/>
+                <w:szCs w:val="18"/>
+              </w:rPr>
+              <w:t>56</w:t>
+            </w:r>
+          </w:p>
+        </w:tc>
+        <w:tc>
+          <w:tcPr>
+            <w:tcW w:w="0" w:type="auto"/>
+            <w:tcBorders>
+              <w:top w:val="nil"/>
+              <w:left w:val="nil"/>
+              <w:bottom w:val="nil"/>
+              <w:right w:val="nil"/>
+            </w:tcBorders>
+            <w:shd w:val="clear" w:color="auto" w:fill="auto"/>
+            <w:tcMar>
+              <w:top w:w="120" w:type="dxa"/>
+              <w:left w:w="120" w:type="dxa"/>
+              <w:bottom w:w="120" w:type="dxa"/>
+              <w:right w:w="120" w:type="dxa"/>
+            </w:tcMar>
+            <w:vAlign w:val="center"/>
+            <w:hideMark/>
+          </w:tcPr>
+          <w:p>
+            <w:pPr>
+              <w:spacing w:before="240"/>
+              <w:jc w:val="right"/>
+              <w:rPr>
+                <w:rFonts w:ascii="Times New Roman" w:eastAsia="Times New Roman" w:hAnsi="Times New Roman" w:cs="Times New Roman"/>
+                <w:color w:val="000000"/>
+                <w:sz w:val="18"/>
+                <w:szCs w:val="18"/>
+              </w:rPr>
+            </w:pPr>
+            <w:r>
+              <w:rPr>
+                <w:rFonts w:ascii="Times New Roman" w:eastAsia="Times New Roman" w:hAnsi="Times New Roman" w:cs="Times New Roman"/>
+                <w:color w:val="000000"/>
+                <w:sz w:val="18"/>
+                <w:szCs w:val="18"/>
+              </w:rPr>
+              <w:t>580</w:t>
+            </w:r>
+          </w:p>
+        </w:tc>
+        <w:tc>
+          <w:tcPr>
+            <w:tcW w:w="0" w:type="auto"/>
+            <w:tcBorders>
+              <w:top w:val="nil"/>
+              <w:left w:val="nil"/>
+              <w:bottom w:val="nil"/>
+              <w:right w:val="nil"/>
+            </w:tcBorders>
+            <w:shd w:val="clear" w:color="auto" w:fill="auto"/>
+            <w:tcMar>
+              <w:top w:w="120" w:type="dxa"/>
+              <w:left w:w="120" w:type="dxa"/>
+              <w:bottom w:w="120" w:type="dxa"/>
+              <w:right w:w="120" w:type="dxa"/>
+            </w:tcMar>
+            <w:vAlign w:val="center"/>
+            <w:hideMark/>
+          </w:tcPr>
+          <w:p>
+            <w:pPr>
+              <w:spacing w:before="240"/>
+              <w:jc w:val="right"/>
+              <w:rPr>
+                <w:rFonts w:ascii="Times New Roman" w:eastAsia="Times New Roman" w:hAnsi="Times New Roman" w:cs="Times New Roman"/>
+                <w:color w:val="000000"/>
+                <w:sz w:val="18"/>
+                <w:szCs w:val="18"/>
+              </w:rPr>
+            </w:pPr>
+            <w:r>
+              <w:rPr>
+                <w:rFonts w:ascii="Times New Roman" w:eastAsia="Times New Roman" w:hAnsi="Times New Roman" w:cs="Times New Roman"/>
+                <w:color w:val="000000"/>
+                <w:sz w:val="18"/>
+                <w:szCs w:val="18"/>
+              </w:rPr>
+              <w:t>17</w:t>
+            </w:r>
+          </w:p>
+        </w:tc>
+      </w:tr>
+      <w:tr>
+        <w:tc>
+          <w:tcPr>
+            <w:tcW w:w="0" w:type="auto"/>
+            <w:tcBorders>
+              <w:top w:val="nil"/>
+              <w:left w:val="nil"/>
+              <w:bottom w:val="nil"/>
+              <w:right w:val="nil"/>
+            </w:tcBorders>
+            <w:shd w:val="clear" w:color="auto" w:fill="F5F5F5"/>
+            <w:tcMar>
+              <w:top w:w="120" w:type="dxa"/>
+              <w:left w:w="120" w:type="dxa"/>
+              <w:bottom w:w="120" w:type="dxa"/>
+              <w:right w:w="120" w:type="dxa"/>
+            </w:tcMar>
+            <w:vAlign w:val="center"/>
+            <w:hideMark/>
+          </w:tcPr>
+          <w:p>
+            <w:pPr>
+              <w:spacing w:before="240"/>
+              <w:jc w:val="right"/>
+              <w:rPr>
+                <w:rFonts w:ascii="Times New Roman" w:eastAsia="Times New Roman" w:hAnsi="Times New Roman" w:cs="Times New Roman"/>
+                <w:b/>
+                <w:bCs/>
+                <w:color w:val="000000"/>
+                <w:sz w:val="18"/>
+                <w:szCs w:val="18"/>
+              </w:rPr>
+            </w:pPr>
+            <w:r>
+              <w:rPr>
+                <w:rFonts w:ascii="Times New Roman" w:eastAsia="Times New Roman" w:hAnsi="Times New Roman" w:cs="Times New Roman"/>
+                <w:b/>
+                <w:bCs/>
+                <w:color w:val="000000"/>
+                <w:sz w:val="18"/>
+                <w:szCs w:val="18"/>
+              </w:rPr>
+              <w:t xml:space="preserve">acp_4_greedy_best_first_search </w:t>
+            </w:r>
+            <w:proofErr w:type="spellStart"/>
+            <w:r>
+              <w:rPr>
+                <w:rFonts w:ascii="Times New Roman" w:eastAsia="Times New Roman" w:hAnsi="Times New Roman" w:cs="Times New Roman"/>
+                <w:b/>
+                <w:bCs/>
+                <w:color w:val="000000"/>
+                <w:sz w:val="18"/>
+                <w:szCs w:val="18"/>
+              </w:rPr>
+              <w:t>h_setlevel</w:t>
+            </w:r>
+            <w:proofErr w:type="spellEnd"/>
+          </w:p>
+        </w:tc>
+        <w:tc>
+          <w:tcPr>
+            <w:tcW w:w="0" w:type="auto"/>
+            <w:tcBorders>
+              <w:top w:val="nil"/>
+              <w:left w:val="nil"/>
+              <w:bottom w:val="nil"/>
+              <w:right w:val="nil"/>
+            </w:tcBorders>
+            <w:shd w:val="clear" w:color="auto" w:fill="F5F5F5"/>
+            <w:tcMar>
+              <w:top w:w="120" w:type="dxa"/>
+              <w:left w:w="120" w:type="dxa"/>
+              <w:bottom w:w="120" w:type="dxa"/>
+              <w:right w:w="120" w:type="dxa"/>
+            </w:tcMar>
+            <w:vAlign w:val="center"/>
+            <w:hideMark/>
+          </w:tcPr>
+          <w:p>
+            <w:pPr>
+              <w:spacing w:before="240"/>
+              <w:jc w:val="right"/>
+              <w:rPr>
+                <w:rFonts w:ascii="Times New Roman" w:eastAsia="Times New Roman" w:hAnsi="Times New Roman" w:cs="Times New Roman"/>
+                <w:color w:val="000000"/>
+                <w:sz w:val="18"/>
+                <w:szCs w:val="18"/>
+              </w:rPr>
+            </w:pPr>
+            <w:r>
+              <w:rPr>
+                <w:rFonts w:ascii="Times New Roman" w:eastAsia="Times New Roman" w:hAnsi="Times New Roman" w:cs="Times New Roman"/>
+                <w:color w:val="000000"/>
+                <w:sz w:val="18"/>
+                <w:szCs w:val="18"/>
+              </w:rPr>
+              <w:t>104</w:t>
+            </w:r>
+          </w:p>
+        </w:tc>
+        <w:tc>
+          <w:tcPr>
+            <w:tcW w:w="0" w:type="auto"/>
+            <w:tcBorders>
+              <w:top w:val="nil"/>
+              <w:left w:val="nil"/>
+              <w:bottom w:val="nil"/>
+              <w:right w:val="nil"/>
+            </w:tcBorders>
+            <w:shd w:val="clear" w:color="auto" w:fill="F5F5F5"/>
+            <w:tcMar>
+              <w:top w:w="120" w:type="dxa"/>
+              <w:left w:w="120" w:type="dxa"/>
+              <w:bottom w:w="120" w:type="dxa"/>
+              <w:right w:w="120" w:type="dxa"/>
+            </w:tcMar>
+            <w:vAlign w:val="center"/>
+            <w:hideMark/>
+          </w:tcPr>
+          <w:p>
+            <w:pPr>
+              <w:spacing w:before="240"/>
+              <w:jc w:val="right"/>
+              <w:rPr>
+                <w:rFonts w:ascii="Times New Roman" w:eastAsia="Times New Roman" w:hAnsi="Times New Roman" w:cs="Times New Roman"/>
+                <w:color w:val="000000"/>
+                <w:sz w:val="18"/>
+                <w:szCs w:val="18"/>
+              </w:rPr>
+            </w:pPr>
+            <w:r>
+              <w:rPr>
+                <w:rFonts w:ascii="Times New Roman" w:eastAsia="Times New Roman" w:hAnsi="Times New Roman" w:cs="Times New Roman"/>
+                <w:color w:val="000000"/>
+                <w:sz w:val="18"/>
+                <w:szCs w:val="18"/>
+              </w:rPr>
+              <w:t>99.651816</w:t>
+            </w:r>
+          </w:p>
+        </w:tc>
+        <w:tc>
+          <w:tcPr>
+            <w:tcW w:w="0" w:type="auto"/>
+            <w:tcBorders>
+              <w:top w:val="nil"/>
+              <w:left w:val="nil"/>
+              <w:bottom w:val="nil"/>
+              <w:right w:val="nil"/>
+            </w:tcBorders>
+            <w:shd w:val="clear" w:color="auto" w:fill="F5F5F5"/>
+            <w:tcMar>
+              <w:top w:w="120" w:type="dxa"/>
+              <w:left w:w="120" w:type="dxa"/>
+              <w:bottom w:w="120" w:type="dxa"/>
+              <w:right w:w="120" w:type="dxa"/>
+            </w:tcMar>
+            <w:vAlign w:val="center"/>
+            <w:hideMark/>
+          </w:tcPr>
+          <w:p>
+            <w:pPr>
+              <w:spacing w:before="240"/>
+              <w:jc w:val="right"/>
+              <w:rPr>
+                <w:rFonts w:ascii="Times New Roman" w:eastAsia="Times New Roman" w:hAnsi="Times New Roman" w:cs="Times New Roman"/>
+                <w:color w:val="000000"/>
+                <w:sz w:val="18"/>
+                <w:szCs w:val="18"/>
+              </w:rPr>
+            </w:pPr>
+            <w:r>
+              <w:rPr>
+                <w:rFonts w:ascii="Times New Roman" w:eastAsia="Times New Roman" w:hAnsi="Times New Roman" w:cs="Times New Roman"/>
+                <w:color w:val="000000"/>
+                <w:sz w:val="18"/>
+                <w:szCs w:val="18"/>
+              </w:rPr>
+              <w:t>107</w:t>
+            </w:r>
+          </w:p>
+        </w:tc>
+        <w:tc>
+          <w:tcPr>
+            <w:tcW w:w="0" w:type="auto"/>
+            <w:tcBorders>
+              <w:top w:val="nil"/>
+              <w:left w:val="nil"/>
+              <w:bottom w:val="nil"/>
+              <w:right w:val="nil"/>
+            </w:tcBorders>
+            <w:shd w:val="clear" w:color="auto" w:fill="F5F5F5"/>
+            <w:tcMar>
+              <w:top w:w="120" w:type="dxa"/>
+              <w:left w:w="120" w:type="dxa"/>
+              <w:bottom w:w="120" w:type="dxa"/>
+              <w:right w:w="120" w:type="dxa"/>
+            </w:tcMar>
+            <w:vAlign w:val="center"/>
+            <w:hideMark/>
+          </w:tcPr>
+          <w:p>
+            <w:pPr>
+              <w:spacing w:before="240"/>
+              <w:jc w:val="right"/>
+              <w:rPr>
+                <w:rFonts w:ascii="Times New Roman" w:eastAsia="Times New Roman" w:hAnsi="Times New Roman" w:cs="Times New Roman"/>
+                <w:color w:val="000000"/>
+                <w:sz w:val="18"/>
+                <w:szCs w:val="18"/>
+              </w:rPr>
+            </w:pPr>
+            <w:r>
+              <w:rPr>
+                <w:rFonts w:ascii="Times New Roman" w:eastAsia="Times New Roman" w:hAnsi="Times New Roman" w:cs="Times New Roman"/>
+                <w:color w:val="000000"/>
+                <w:sz w:val="18"/>
+                <w:szCs w:val="18"/>
+              </w:rPr>
+              <w:t>1164</w:t>
+            </w:r>
+          </w:p>
+        </w:tc>
+        <w:tc>
+          <w:tcPr>
+            <w:tcW w:w="0" w:type="auto"/>
+            <w:tcBorders>
+              <w:top w:val="nil"/>
+              <w:left w:val="nil"/>
+              <w:bottom w:val="nil"/>
+              <w:right w:val="nil"/>
+            </w:tcBorders>
+            <w:shd w:val="clear" w:color="auto" w:fill="F5F5F5"/>
+            <w:tcMar>
+              <w:top w:w="120" w:type="dxa"/>
+              <w:left w:w="120" w:type="dxa"/>
+              <w:bottom w:w="120" w:type="dxa"/>
+              <w:right w:w="120" w:type="dxa"/>
+            </w:tcMar>
+            <w:vAlign w:val="center"/>
+            <w:hideMark/>
+          </w:tcPr>
+          <w:p>
+            <w:pPr>
+              <w:spacing w:before="240"/>
+              <w:jc w:val="right"/>
+              <w:rPr>
+                <w:rFonts w:ascii="Times New Roman" w:eastAsia="Times New Roman" w:hAnsi="Times New Roman" w:cs="Times New Roman"/>
+                <w:color w:val="000000"/>
+                <w:sz w:val="18"/>
+                <w:szCs w:val="18"/>
+              </w:rPr>
+            </w:pPr>
+            <w:r>
+              <w:rPr>
+                <w:rFonts w:ascii="Times New Roman" w:eastAsia="Times New Roman" w:hAnsi="Times New Roman" w:cs="Times New Roman"/>
+                <w:color w:val="000000"/>
+                <w:sz w:val="18"/>
+                <w:szCs w:val="18"/>
+              </w:rPr>
+              <w:t>23</w:t>
+            </w:r>
+          </w:p>
+        </w:tc>
+      </w:tr>
+      <w:tr>
+        <w:tc>
+          <w:tcPr>
+            <w:tcW w:w="0" w:type="auto"/>
+            <w:tcBorders>
+              <w:top w:val="nil"/>
+              <w:left w:val="nil"/>
+              <w:bottom w:val="nil"/>
+              <w:right w:val="nil"/>
+            </w:tcBorders>
+            <w:shd w:val="clear" w:color="auto" w:fill="auto"/>
+            <w:tcMar>
+              <w:top w:w="120" w:type="dxa"/>
+              <w:left w:w="120" w:type="dxa"/>
+              <w:bottom w:w="120" w:type="dxa"/>
+              <w:right w:w="120" w:type="dxa"/>
+            </w:tcMar>
+            <w:vAlign w:val="center"/>
+            <w:hideMark/>
+          </w:tcPr>
+          <w:p>
+            <w:pPr>
+              <w:spacing w:before="240"/>
+              <w:jc w:val="right"/>
+              <w:rPr>
+                <w:rFonts w:ascii="Times New Roman" w:eastAsia="Times New Roman" w:hAnsi="Times New Roman" w:cs="Times New Roman"/>
+                <w:b/>
+                <w:bCs/>
+                <w:color w:val="000000"/>
+                <w:sz w:val="18"/>
+                <w:szCs w:val="18"/>
+              </w:rPr>
+            </w:pPr>
+            <w:r>
+              <w:rPr>
+                <w:rFonts w:ascii="Times New Roman" w:eastAsia="Times New Roman" w:hAnsi="Times New Roman" w:cs="Times New Roman"/>
+                <w:b/>
+                <w:bCs/>
+                <w:color w:val="000000"/>
+                <w:sz w:val="18"/>
+                <w:szCs w:val="18"/>
+              </w:rPr>
+              <w:t xml:space="preserve">acp_4_astar_search </w:t>
+            </w:r>
+            <w:proofErr w:type="spellStart"/>
+            <w:r>
+              <w:rPr>
+                <w:rFonts w:ascii="Times New Roman" w:eastAsia="Times New Roman" w:hAnsi="Times New Roman" w:cs="Times New Roman"/>
+                <w:b/>
+                <w:bCs/>
+                <w:color w:val="000000"/>
+                <w:sz w:val="18"/>
+                <w:szCs w:val="18"/>
+              </w:rPr>
+              <w:t>h_unmet_goals</w:t>
+            </w:r>
+            <w:proofErr w:type="spellEnd"/>
+          </w:p>
+        </w:tc>
+        <w:tc>
+          <w:tcPr>
+            <w:tcW w:w="0" w:type="auto"/>
+            <w:tcBorders>
+              <w:top w:val="nil"/>
+              <w:left w:val="nil"/>
+              <w:bottom w:val="nil"/>
+              <w:right w:val="nil"/>
+            </w:tcBorders>
+            <w:shd w:val="clear" w:color="auto" w:fill="auto"/>
+            <w:tcMar>
+              <w:top w:w="120" w:type="dxa"/>
+              <w:left w:w="120" w:type="dxa"/>
+              <w:bottom w:w="120" w:type="dxa"/>
+              <w:right w:w="120" w:type="dxa"/>
+            </w:tcMar>
+            <w:vAlign w:val="center"/>
+            <w:hideMark/>
+          </w:tcPr>
+          <w:p>
+            <w:pPr>
+              <w:spacing w:before="240"/>
+              <w:jc w:val="right"/>
+              <w:rPr>
+                <w:rFonts w:ascii="Times New Roman" w:eastAsia="Times New Roman" w:hAnsi="Times New Roman" w:cs="Times New Roman"/>
+                <w:color w:val="000000"/>
+                <w:sz w:val="18"/>
+                <w:szCs w:val="18"/>
+              </w:rPr>
+            </w:pPr>
+            <w:r>
+              <w:rPr>
+                <w:rFonts w:ascii="Times New Roman" w:eastAsia="Times New Roman" w:hAnsi="Times New Roman" w:cs="Times New Roman"/>
+                <w:color w:val="000000"/>
+                <w:sz w:val="18"/>
+                <w:szCs w:val="18"/>
+              </w:rPr>
+              <w:t>104</w:t>
+            </w:r>
+          </w:p>
+        </w:tc>
+        <w:tc>
+          <w:tcPr>
+            <w:tcW w:w="0" w:type="auto"/>
+            <w:tcBorders>
+              <w:top w:val="nil"/>
+              <w:left w:val="nil"/>
+              <w:bottom w:val="nil"/>
+              <w:right w:val="nil"/>
+            </w:tcBorders>
+            <w:shd w:val="clear" w:color="auto" w:fill="auto"/>
+            <w:tcMar>
+              <w:top w:w="120" w:type="dxa"/>
+              <w:left w:w="120" w:type="dxa"/>
+              <w:bottom w:w="120" w:type="dxa"/>
+              <w:right w:w="120" w:type="dxa"/>
+            </w:tcMar>
+            <w:vAlign w:val="center"/>
+            <w:hideMark/>
+          </w:tcPr>
+          <w:p>
+            <w:pPr>
+              <w:spacing w:before="240"/>
+              <w:jc w:val="right"/>
+              <w:rPr>
+                <w:rFonts w:ascii="Times New Roman" w:eastAsia="Times New Roman" w:hAnsi="Times New Roman" w:cs="Times New Roman"/>
+                <w:color w:val="000000"/>
+                <w:sz w:val="18"/>
+                <w:szCs w:val="18"/>
+              </w:rPr>
+            </w:pPr>
+            <w:r>
+              <w:rPr>
+                <w:rFonts w:ascii="Times New Roman" w:eastAsia="Times New Roman" w:hAnsi="Times New Roman" w:cs="Times New Roman"/>
+                <w:color w:val="000000"/>
+                <w:sz w:val="18"/>
+                <w:szCs w:val="18"/>
+              </w:rPr>
+              <w:t>5.877387</w:t>
+            </w:r>
+          </w:p>
+        </w:tc>
+        <w:tc>
+          <w:tcPr>
+            <w:tcW w:w="0" w:type="auto"/>
+            <w:tcBorders>
+              <w:top w:val="nil"/>
+              <w:left w:val="nil"/>
+              <w:bottom w:val="nil"/>
+              <w:right w:val="nil"/>
+            </w:tcBorders>
+            <w:shd w:val="clear" w:color="auto" w:fill="auto"/>
+            <w:tcMar>
+              <w:top w:w="120" w:type="dxa"/>
+              <w:left w:w="120" w:type="dxa"/>
+              <w:bottom w:w="120" w:type="dxa"/>
+              <w:right w:w="120" w:type="dxa"/>
+            </w:tcMar>
+            <w:vAlign w:val="center"/>
+            <w:hideMark/>
+          </w:tcPr>
+          <w:p>
+            <w:pPr>
+              <w:spacing w:before="240"/>
+              <w:jc w:val="right"/>
+              <w:rPr>
+                <w:rFonts w:ascii="Times New Roman" w:eastAsia="Times New Roman" w:hAnsi="Times New Roman" w:cs="Times New Roman"/>
+                <w:color w:val="000000"/>
+                <w:sz w:val="18"/>
+                <w:szCs w:val="18"/>
+              </w:rPr>
+            </w:pPr>
+            <w:r>
+              <w:rPr>
+                <w:rFonts w:ascii="Times New Roman" w:eastAsia="Times New Roman" w:hAnsi="Times New Roman" w:cs="Times New Roman"/>
+                <w:color w:val="000000"/>
+                <w:sz w:val="18"/>
+                <w:szCs w:val="18"/>
+              </w:rPr>
+              <w:t>34330</w:t>
+            </w:r>
+          </w:p>
+        </w:tc>
+        <w:tc>
+          <w:tcPr>
+            <w:tcW w:w="0" w:type="auto"/>
+            <w:tcBorders>
+              <w:top w:val="nil"/>
+              <w:left w:val="nil"/>
+              <w:bottom w:val="nil"/>
+              <w:right w:val="nil"/>
+            </w:tcBorders>
+            <w:shd w:val="clear" w:color="auto" w:fill="auto"/>
+            <w:tcMar>
+              <w:top w:w="120" w:type="dxa"/>
+              <w:left w:w="120" w:type="dxa"/>
+              <w:bottom w:w="120" w:type="dxa"/>
+              <w:right w:w="120" w:type="dxa"/>
+            </w:tcMar>
+            <w:vAlign w:val="center"/>
+            <w:hideMark/>
+          </w:tcPr>
+          <w:p>
+            <w:pPr>
+              <w:spacing w:before="240"/>
+              <w:jc w:val="right"/>
+              <w:rPr>
+                <w:rFonts w:ascii="Times New Roman" w:eastAsia="Times New Roman" w:hAnsi="Times New Roman" w:cs="Times New Roman"/>
+                <w:color w:val="000000"/>
+                <w:sz w:val="18"/>
+                <w:szCs w:val="18"/>
+              </w:rPr>
+            </w:pPr>
+            <w:r>
+              <w:rPr>
+                <w:rFonts w:ascii="Times New Roman" w:eastAsia="Times New Roman" w:hAnsi="Times New Roman" w:cs="Times New Roman"/>
+                <w:color w:val="000000"/>
+                <w:sz w:val="18"/>
+                <w:szCs w:val="18"/>
+              </w:rPr>
+              <w:t>328509</w:t>
+            </w:r>
+          </w:p>
+        </w:tc>
+        <w:tc>
+          <w:tcPr>
+            <w:tcW w:w="0" w:type="auto"/>
+            <w:tcBorders>
+              <w:top w:val="nil"/>
+              <w:left w:val="nil"/>
+              <w:bottom w:val="nil"/>
+              <w:right w:val="nil"/>
+            </w:tcBorders>
+            <w:shd w:val="clear" w:color="auto" w:fill="auto"/>
+            <w:tcMar>
+              <w:top w:w="120" w:type="dxa"/>
+              <w:left w:w="120" w:type="dxa"/>
+              <w:bottom w:w="120" w:type="dxa"/>
+              <w:right w:w="120" w:type="dxa"/>
+            </w:tcMar>
+            <w:vAlign w:val="center"/>
+            <w:hideMark/>
+          </w:tcPr>
+          <w:p>
+            <w:pPr>
+              <w:spacing w:before="240"/>
+              <w:jc w:val="right"/>
+              <w:rPr>
+                <w:rFonts w:ascii="Times New Roman" w:eastAsia="Times New Roman" w:hAnsi="Times New Roman" w:cs="Times New Roman"/>
+                <w:color w:val="000000"/>
+                <w:sz w:val="18"/>
+                <w:szCs w:val="18"/>
+              </w:rPr>
+            </w:pPr>
+            <w:r>
+              <w:rPr>
+                <w:rFonts w:ascii="Times New Roman" w:eastAsia="Times New Roman" w:hAnsi="Times New Roman" w:cs="Times New Roman"/>
+                <w:color w:val="000000"/>
+                <w:sz w:val="18"/>
+                <w:szCs w:val="18"/>
+              </w:rPr>
+              <w:t>14</w:t>
+            </w:r>
+          </w:p>
+        </w:tc>
+      </w:tr>
+      <w:tr>
+        <w:tc>
+          <w:tcPr>
+            <w:tcW w:w="0" w:type="auto"/>
+            <w:tcBorders>
+              <w:top w:val="nil"/>
+              <w:left w:val="nil"/>
+              <w:bottom w:val="nil"/>
+              <w:right w:val="nil"/>
+            </w:tcBorders>
+            <w:shd w:val="clear" w:color="auto" w:fill="F5F5F5"/>
+            <w:tcMar>
+              <w:top w:w="120" w:type="dxa"/>
+              <w:left w:w="120" w:type="dxa"/>
+              <w:bottom w:w="120" w:type="dxa"/>
+              <w:right w:w="120" w:type="dxa"/>
+            </w:tcMar>
+            <w:vAlign w:val="center"/>
+            <w:hideMark/>
+          </w:tcPr>
+          <w:p>
+            <w:pPr>
+              <w:spacing w:before="240"/>
+              <w:jc w:val="right"/>
+              <w:rPr>
+                <w:rFonts w:ascii="Times New Roman" w:eastAsia="Times New Roman" w:hAnsi="Times New Roman" w:cs="Times New Roman"/>
+                <w:b/>
+                <w:bCs/>
+                <w:color w:val="000000"/>
+                <w:sz w:val="18"/>
+                <w:szCs w:val="18"/>
+              </w:rPr>
+            </w:pPr>
+            <w:r>
+              <w:rPr>
+                <w:rFonts w:ascii="Times New Roman" w:eastAsia="Times New Roman" w:hAnsi="Times New Roman" w:cs="Times New Roman"/>
+                <w:b/>
+                <w:bCs/>
+                <w:color w:val="000000"/>
+                <w:sz w:val="18"/>
+                <w:szCs w:val="18"/>
+              </w:rPr>
+              <w:t xml:space="preserve">acp_4_astar_search </w:t>
+            </w:r>
+            <w:proofErr w:type="spellStart"/>
+            <w:r>
+              <w:rPr>
+                <w:rFonts w:ascii="Times New Roman" w:eastAsia="Times New Roman" w:hAnsi="Times New Roman" w:cs="Times New Roman"/>
+                <w:b/>
+                <w:bCs/>
+                <w:color w:val="000000"/>
+                <w:sz w:val="18"/>
+                <w:szCs w:val="18"/>
+              </w:rPr>
+              <w:t>h_levelsum</w:t>
+            </w:r>
+            <w:proofErr w:type="spellEnd"/>
+          </w:p>
+        </w:tc>
+        <w:tc>
+          <w:tcPr>
+            <w:tcW w:w="0" w:type="auto"/>
+            <w:tcBorders>
+              <w:top w:val="nil"/>
+              <w:left w:val="nil"/>
+              <w:bottom w:val="nil"/>
+              <w:right w:val="nil"/>
+            </w:tcBorders>
+            <w:shd w:val="clear" w:color="auto" w:fill="F5F5F5"/>
+            <w:tcMar>
+              <w:top w:w="120" w:type="dxa"/>
+              <w:left w:w="120" w:type="dxa"/>
+              <w:bottom w:w="120" w:type="dxa"/>
+              <w:right w:w="120" w:type="dxa"/>
+            </w:tcMar>
+            <w:vAlign w:val="center"/>
+            <w:hideMark/>
+          </w:tcPr>
+          <w:p>
+            <w:pPr>
+              <w:spacing w:before="240"/>
+              <w:jc w:val="right"/>
+              <w:rPr>
+                <w:rFonts w:ascii="Times New Roman" w:eastAsia="Times New Roman" w:hAnsi="Times New Roman" w:cs="Times New Roman"/>
+                <w:color w:val="000000"/>
+                <w:sz w:val="18"/>
+                <w:szCs w:val="18"/>
+              </w:rPr>
+            </w:pPr>
+            <w:r>
+              <w:rPr>
+                <w:rFonts w:ascii="Times New Roman" w:eastAsia="Times New Roman" w:hAnsi="Times New Roman" w:cs="Times New Roman"/>
+                <w:color w:val="000000"/>
+                <w:sz w:val="18"/>
+                <w:szCs w:val="18"/>
+              </w:rPr>
+              <w:t>104</w:t>
+            </w:r>
+          </w:p>
+        </w:tc>
+        <w:tc>
+          <w:tcPr>
+            <w:tcW w:w="0" w:type="auto"/>
+            <w:tcBorders>
+              <w:top w:val="nil"/>
+              <w:left w:val="nil"/>
+              <w:bottom w:val="nil"/>
+              <w:right w:val="nil"/>
+            </w:tcBorders>
+            <w:shd w:val="clear" w:color="auto" w:fill="F5F5F5"/>
+            <w:tcMar>
+              <w:top w:w="120" w:type="dxa"/>
+              <w:left w:w="120" w:type="dxa"/>
+              <w:bottom w:w="120" w:type="dxa"/>
+              <w:right w:w="120" w:type="dxa"/>
+            </w:tcMar>
+            <w:vAlign w:val="center"/>
+            <w:hideMark/>
+          </w:tcPr>
+          <w:p>
+            <w:pPr>
+              <w:spacing w:before="240"/>
+              <w:jc w:val="right"/>
+              <w:rPr>
+                <w:rFonts w:ascii="Times New Roman" w:eastAsia="Times New Roman" w:hAnsi="Times New Roman" w:cs="Times New Roman"/>
+                <w:color w:val="000000"/>
+                <w:sz w:val="18"/>
+                <w:szCs w:val="18"/>
+              </w:rPr>
+            </w:pPr>
+            <w:r>
+              <w:rPr>
+                <w:rFonts w:ascii="Times New Roman" w:eastAsia="Times New Roman" w:hAnsi="Times New Roman" w:cs="Times New Roman"/>
+                <w:color w:val="000000"/>
+                <w:sz w:val="18"/>
+                <w:szCs w:val="18"/>
+              </w:rPr>
+              <w:t>345.657024</w:t>
+            </w:r>
+          </w:p>
+        </w:tc>
+        <w:tc>
+          <w:tcPr>
+            <w:tcW w:w="0" w:type="auto"/>
+            <w:tcBorders>
+              <w:top w:val="nil"/>
+              <w:left w:val="nil"/>
+              <w:bottom w:val="nil"/>
+              <w:right w:val="nil"/>
+            </w:tcBorders>
+            <w:shd w:val="clear" w:color="auto" w:fill="F5F5F5"/>
+            <w:tcMar>
+              <w:top w:w="120" w:type="dxa"/>
+              <w:left w:w="120" w:type="dxa"/>
+              <w:bottom w:w="120" w:type="dxa"/>
+              <w:right w:w="120" w:type="dxa"/>
+            </w:tcMar>
+            <w:vAlign w:val="center"/>
+            <w:hideMark/>
+          </w:tcPr>
+          <w:p>
+            <w:pPr>
+              <w:spacing w:before="240"/>
+              <w:jc w:val="right"/>
+              <w:rPr>
+                <w:rFonts w:ascii="Times New Roman" w:eastAsia="Times New Roman" w:hAnsi="Times New Roman" w:cs="Times New Roman"/>
+                <w:color w:val="000000"/>
+                <w:sz w:val="18"/>
+                <w:szCs w:val="18"/>
+              </w:rPr>
+            </w:pPr>
+            <w:r>
+              <w:rPr>
+                <w:rFonts w:ascii="Times New Roman" w:eastAsia="Times New Roman" w:hAnsi="Times New Roman" w:cs="Times New Roman"/>
+                <w:color w:val="000000"/>
+                <w:sz w:val="18"/>
+                <w:szCs w:val="18"/>
+              </w:rPr>
+              <w:t>1208</w:t>
+            </w:r>
+          </w:p>
+        </w:tc>
+        <w:tc>
+          <w:tcPr>
+            <w:tcW w:w="0" w:type="auto"/>
+            <w:tcBorders>
+              <w:top w:val="nil"/>
+              <w:left w:val="nil"/>
+              <w:bottom w:val="nil"/>
+              <w:right w:val="nil"/>
+            </w:tcBorders>
+            <w:shd w:val="clear" w:color="auto" w:fill="F5F5F5"/>
+            <w:tcMar>
+              <w:top w:w="120" w:type="dxa"/>
+              <w:left w:w="120" w:type="dxa"/>
+              <w:bottom w:w="120" w:type="dxa"/>
+              <w:right w:w="120" w:type="dxa"/>
+            </w:tcMar>
+            <w:vAlign w:val="center"/>
+            <w:hideMark/>
+          </w:tcPr>
+          <w:p>
+            <w:pPr>
+              <w:spacing w:before="240"/>
+              <w:jc w:val="right"/>
+              <w:rPr>
+                <w:rFonts w:ascii="Times New Roman" w:eastAsia="Times New Roman" w:hAnsi="Times New Roman" w:cs="Times New Roman"/>
+                <w:color w:val="000000"/>
+                <w:sz w:val="18"/>
+                <w:szCs w:val="18"/>
+              </w:rPr>
+            </w:pPr>
+            <w:r>
+              <w:rPr>
+                <w:rFonts w:ascii="Times New Roman" w:eastAsia="Times New Roman" w:hAnsi="Times New Roman" w:cs="Times New Roman"/>
+                <w:color w:val="000000"/>
+                <w:sz w:val="18"/>
+                <w:szCs w:val="18"/>
+              </w:rPr>
+              <w:t>12210</w:t>
+            </w:r>
+          </w:p>
+        </w:tc>
+        <w:tc>
+          <w:tcPr>
+            <w:tcW w:w="0" w:type="auto"/>
+            <w:tcBorders>
+              <w:top w:val="nil"/>
+              <w:left w:val="nil"/>
+              <w:bottom w:val="nil"/>
+              <w:right w:val="nil"/>
+            </w:tcBorders>
+            <w:shd w:val="clear" w:color="auto" w:fill="F5F5F5"/>
+            <w:tcMar>
+              <w:top w:w="120" w:type="dxa"/>
+              <w:left w:w="120" w:type="dxa"/>
+              <w:bottom w:w="120" w:type="dxa"/>
+              <w:right w:w="120" w:type="dxa"/>
+            </w:tcMar>
+            <w:vAlign w:val="center"/>
+            <w:hideMark/>
+          </w:tcPr>
+          <w:p>
+            <w:pPr>
+              <w:spacing w:before="240"/>
+              <w:jc w:val="right"/>
+              <w:rPr>
+                <w:rFonts w:ascii="Times New Roman" w:eastAsia="Times New Roman" w:hAnsi="Times New Roman" w:cs="Times New Roman"/>
+                <w:color w:val="000000"/>
+                <w:sz w:val="18"/>
+                <w:szCs w:val="18"/>
+              </w:rPr>
+            </w:pPr>
+            <w:r>
+              <w:rPr>
+                <w:rFonts w:ascii="Times New Roman" w:eastAsia="Times New Roman" w:hAnsi="Times New Roman" w:cs="Times New Roman"/>
+                <w:color w:val="000000"/>
+                <w:sz w:val="18"/>
+                <w:szCs w:val="18"/>
+              </w:rPr>
+              <w:t>15</w:t>
+            </w:r>
+          </w:p>
+        </w:tc>
+      </w:tr>
+      <w:tr>
+        <w:tc>
+          <w:tcPr>
+            <w:tcW w:w="0" w:type="auto"/>
+            <w:tcBorders>
+              <w:top w:val="nil"/>
+              <w:left w:val="nil"/>
+              <w:bottom w:val="nil"/>
+              <w:right w:val="nil"/>
+            </w:tcBorders>
+            <w:shd w:val="clear" w:color="auto" w:fill="auto"/>
+            <w:tcMar>
+              <w:top w:w="120" w:type="dxa"/>
+              <w:left w:w="120" w:type="dxa"/>
+              <w:bottom w:w="120" w:type="dxa"/>
+              <w:right w:w="120" w:type="dxa"/>
+            </w:tcMar>
+            <w:vAlign w:val="center"/>
+            <w:hideMark/>
+          </w:tcPr>
+          <w:p>
+            <w:pPr>
+              <w:spacing w:before="240"/>
+              <w:jc w:val="right"/>
+              <w:rPr>
+                <w:rFonts w:ascii="Times New Roman" w:eastAsia="Times New Roman" w:hAnsi="Times New Roman" w:cs="Times New Roman"/>
+                <w:b/>
+                <w:bCs/>
+                <w:color w:val="000000"/>
+                <w:sz w:val="18"/>
+                <w:szCs w:val="18"/>
+              </w:rPr>
+            </w:pPr>
+            <w:r>
+              <w:rPr>
+                <w:rFonts w:ascii="Times New Roman" w:eastAsia="Times New Roman" w:hAnsi="Times New Roman" w:cs="Times New Roman"/>
+                <w:b/>
+                <w:bCs/>
+                <w:color w:val="000000"/>
+                <w:sz w:val="18"/>
+                <w:szCs w:val="18"/>
+              </w:rPr>
+              <w:t xml:space="preserve">acp_4_astar_search </w:t>
+            </w:r>
+            <w:proofErr w:type="spellStart"/>
+            <w:r>
+              <w:rPr>
+                <w:rFonts w:ascii="Times New Roman" w:eastAsia="Times New Roman" w:hAnsi="Times New Roman" w:cs="Times New Roman"/>
+                <w:b/>
+                <w:bCs/>
+                <w:color w:val="000000"/>
+                <w:sz w:val="18"/>
+                <w:szCs w:val="18"/>
+              </w:rPr>
+              <w:t>h_maxlevel</w:t>
+            </w:r>
+            <w:proofErr w:type="spellEnd"/>
+          </w:p>
+        </w:tc>
+        <w:tc>
+          <w:tcPr>
+            <w:tcW w:w="0" w:type="auto"/>
+            <w:tcBorders>
+              <w:top w:val="nil"/>
+              <w:left w:val="nil"/>
+              <w:bottom w:val="nil"/>
+              <w:right w:val="nil"/>
+            </w:tcBorders>
+            <w:shd w:val="clear" w:color="auto" w:fill="auto"/>
+            <w:tcMar>
+              <w:top w:w="120" w:type="dxa"/>
+              <w:left w:w="120" w:type="dxa"/>
+              <w:bottom w:w="120" w:type="dxa"/>
+              <w:right w:w="120" w:type="dxa"/>
+            </w:tcMar>
+            <w:vAlign w:val="center"/>
+            <w:hideMark/>
+          </w:tcPr>
+          <w:p>
+            <w:pPr>
+              <w:spacing w:before="240"/>
+              <w:jc w:val="right"/>
+              <w:rPr>
+                <w:rFonts w:ascii="Times New Roman" w:eastAsia="Times New Roman" w:hAnsi="Times New Roman" w:cs="Times New Roman"/>
+                <w:color w:val="000000"/>
+                <w:sz w:val="18"/>
+                <w:szCs w:val="18"/>
+              </w:rPr>
+            </w:pPr>
+            <w:r>
+              <w:rPr>
+                <w:rFonts w:ascii="Times New Roman" w:eastAsia="Times New Roman" w:hAnsi="Times New Roman" w:cs="Times New Roman"/>
+                <w:color w:val="000000"/>
+                <w:sz w:val="18"/>
+                <w:szCs w:val="18"/>
+              </w:rPr>
+              <w:t>104</w:t>
+            </w:r>
+          </w:p>
+        </w:tc>
+        <w:tc>
+          <w:tcPr>
+            <w:tcW w:w="0" w:type="auto"/>
+            <w:tcBorders>
+              <w:top w:val="nil"/>
+              <w:left w:val="nil"/>
+              <w:bottom w:val="nil"/>
+              <w:right w:val="nil"/>
+            </w:tcBorders>
+            <w:shd w:val="clear" w:color="auto" w:fill="auto"/>
+            <w:tcMar>
+              <w:top w:w="120" w:type="dxa"/>
+              <w:left w:w="120" w:type="dxa"/>
+              <w:bottom w:w="120" w:type="dxa"/>
+              <w:right w:w="120" w:type="dxa"/>
+            </w:tcMar>
+            <w:vAlign w:val="center"/>
+            <w:hideMark/>
+          </w:tcPr>
+          <w:p>
+            <w:pPr>
+              <w:spacing w:before="240"/>
+              <w:jc w:val="right"/>
+              <w:rPr>
+                <w:rFonts w:ascii="Times New Roman" w:eastAsia="Times New Roman" w:hAnsi="Times New Roman" w:cs="Times New Roman"/>
+                <w:color w:val="000000"/>
+                <w:sz w:val="18"/>
+                <w:szCs w:val="18"/>
+              </w:rPr>
+            </w:pPr>
+            <w:r>
+              <w:rPr>
+                <w:rFonts w:ascii="Times New Roman" w:eastAsia="Times New Roman" w:hAnsi="Times New Roman" w:cs="Times New Roman"/>
+                <w:color w:val="000000"/>
+                <w:sz w:val="18"/>
+                <w:szCs w:val="18"/>
+              </w:rPr>
+              <w:t>9562.792889</w:t>
+            </w:r>
+          </w:p>
+        </w:tc>
+        <w:tc>
+          <w:tcPr>
+            <w:tcW w:w="0" w:type="auto"/>
+            <w:tcBorders>
+              <w:top w:val="nil"/>
+              <w:left w:val="nil"/>
+              <w:bottom w:val="nil"/>
+              <w:right w:val="nil"/>
+            </w:tcBorders>
+            <w:shd w:val="clear" w:color="auto" w:fill="auto"/>
+            <w:tcMar>
+              <w:top w:w="120" w:type="dxa"/>
+              <w:left w:w="120" w:type="dxa"/>
+              <w:bottom w:w="120" w:type="dxa"/>
+              <w:right w:w="120" w:type="dxa"/>
+            </w:tcMar>
+            <w:vAlign w:val="center"/>
+            <w:hideMark/>
+          </w:tcPr>
+          <w:p>
+            <w:pPr>
+              <w:spacing w:before="240"/>
+              <w:jc w:val="right"/>
+              <w:rPr>
+                <w:rFonts w:ascii="Times New Roman" w:eastAsia="Times New Roman" w:hAnsi="Times New Roman" w:cs="Times New Roman"/>
+                <w:color w:val="000000"/>
+                <w:sz w:val="18"/>
+                <w:szCs w:val="18"/>
+              </w:rPr>
+            </w:pPr>
+            <w:r>
+              <w:rPr>
+                <w:rFonts w:ascii="Times New Roman" w:eastAsia="Times New Roman" w:hAnsi="Times New Roman" w:cs="Times New Roman"/>
+                <w:color w:val="000000"/>
+                <w:sz w:val="18"/>
+                <w:szCs w:val="18"/>
+              </w:rPr>
+              <w:t>62077</w:t>
+            </w:r>
+          </w:p>
+        </w:tc>
+        <w:tc>
+          <w:tcPr>
+            <w:tcW w:w="0" w:type="auto"/>
+            <w:tcBorders>
+              <w:top w:val="nil"/>
+              <w:left w:val="nil"/>
+              <w:bottom w:val="nil"/>
+              <w:right w:val="nil"/>
+            </w:tcBorders>
+            <w:shd w:val="clear" w:color="auto" w:fill="auto"/>
+            <w:tcMar>
+              <w:top w:w="120" w:type="dxa"/>
+              <w:left w:w="120" w:type="dxa"/>
+              <w:bottom w:w="120" w:type="dxa"/>
+              <w:right w:w="120" w:type="dxa"/>
+            </w:tcMar>
+            <w:vAlign w:val="center"/>
+            <w:hideMark/>
+          </w:tcPr>
+          <w:p>
+            <w:pPr>
+              <w:spacing w:before="240"/>
+              <w:jc w:val="right"/>
+              <w:rPr>
+                <w:rFonts w:ascii="Times New Roman" w:eastAsia="Times New Roman" w:hAnsi="Times New Roman" w:cs="Times New Roman"/>
+                <w:color w:val="000000"/>
+                <w:sz w:val="18"/>
+                <w:szCs w:val="18"/>
+              </w:rPr>
+            </w:pPr>
+            <w:r>
+              <w:rPr>
+                <w:rFonts w:ascii="Times New Roman" w:eastAsia="Times New Roman" w:hAnsi="Times New Roman" w:cs="Times New Roman"/>
+                <w:color w:val="000000"/>
+                <w:sz w:val="18"/>
+                <w:szCs w:val="18"/>
+              </w:rPr>
+              <w:t>599376</w:t>
+            </w:r>
+          </w:p>
+        </w:tc>
+        <w:tc>
+          <w:tcPr>
+            <w:tcW w:w="0" w:type="auto"/>
+            <w:tcBorders>
+              <w:top w:val="nil"/>
+              <w:left w:val="nil"/>
+              <w:bottom w:val="nil"/>
+              <w:right w:val="nil"/>
+            </w:tcBorders>
+            <w:shd w:val="clear" w:color="auto" w:fill="auto"/>
+            <w:tcMar>
+              <w:top w:w="120" w:type="dxa"/>
+              <w:left w:w="120" w:type="dxa"/>
+              <w:bottom w:w="120" w:type="dxa"/>
+              <w:right w:w="120" w:type="dxa"/>
+            </w:tcMar>
+            <w:vAlign w:val="center"/>
+            <w:hideMark/>
+          </w:tcPr>
+          <w:p>
+            <w:pPr>
+              <w:spacing w:before="240"/>
+              <w:jc w:val="right"/>
+              <w:rPr>
+                <w:rFonts w:ascii="Times New Roman" w:eastAsia="Times New Roman" w:hAnsi="Times New Roman" w:cs="Times New Roman"/>
+                <w:color w:val="000000"/>
+                <w:sz w:val="18"/>
+                <w:szCs w:val="18"/>
+              </w:rPr>
+            </w:pPr>
+            <w:r>
+              <w:rPr>
+                <w:rFonts w:ascii="Times New Roman" w:eastAsia="Times New Roman" w:hAnsi="Times New Roman" w:cs="Times New Roman"/>
+                <w:color w:val="000000"/>
+                <w:sz w:val="18"/>
+                <w:szCs w:val="18"/>
+              </w:rPr>
+              <w:t>14</w:t>
+            </w:r>
+          </w:p>
+        </w:tc>
+      </w:tr>
+    </w:tbl>
+    <w:p>
+      <w:pPr>
+        <w:shd w:val="clear" w:color="auto" w:fill="FFFFFF"/>
+        <w:spacing w:line="291" w:lineRule="atLeast"/>
+        <w:jc w:val="right"/>
+        <w:rPr>
+          <w:rFonts w:ascii="Courier New" w:eastAsia="Times New Roman" w:hAnsi="Courier New" w:cs="Courier New"/>
+          <w:color w:val="303F9F"/>
+          <w:sz w:val="21"/>
+          <w:szCs w:val="21"/>
+        </w:rPr>
+      </w:pPr>
+    </w:p>
+    <w:p>
+      <w:pPr>
+        <w:shd w:val="clear" w:color="auto" w:fill="F7F7F7"/>
+        <w:spacing w:line="291" w:lineRule="atLeast"/>
+        <w:rPr>
+          <w:rFonts w:ascii="Courier New" w:eastAsia="Times New Roman" w:hAnsi="Courier New" w:cs="Courier New"/>
+          <w:color w:val="000000"/>
+          <w:sz w:val="21"/>
+          <w:szCs w:val="21"/>
+        </w:rPr>
+      </w:pPr>
+    </w:p>
+    <w:p>
+      <w:pPr>
+        <w:shd w:val="clear" w:color="auto" w:fill="FFFFFF"/>
+        <w:spacing w:before="129"/>
+        <w:outlineLvl w:val="0"/>
+        <w:rPr>
+          <w:rFonts w:ascii="Helvetica Neue" w:eastAsia="Times New Roman" w:hAnsi="Helvetica Neue" w:cs="Times New Roman"/>
+          <w:b/>
+          <w:bCs/>
+          <w:color w:val="000000"/>
+          <w:kern w:val="36"/>
+          <w:sz w:val="39"/>
+          <w:szCs w:val="39"/>
+        </w:rPr>
+      </w:pPr>
+    </w:p>
+    <w:p>
+      <w:pPr>
+        <w:shd w:val="clear" w:color="auto" w:fill="FFFFFF"/>
+        <w:spacing w:before="129"/>
+        <w:outlineLvl w:val="0"/>
+        <w:rPr>
+          <w:rFonts w:ascii="Helvetica Neue" w:eastAsia="Times New Roman" w:hAnsi="Helvetica Neue" w:cs="Times New Roman"/>
+          <w:b/>
+          <w:bCs/>
+          <w:color w:val="000000"/>
+          <w:kern w:val="36"/>
+          <w:sz w:val="39"/>
+          <w:szCs w:val="39"/>
+        </w:rPr>
+      </w:pPr>
+    </w:p>
+    <w:p>
+      <w:pPr>
+        <w:rPr>
+          <w:rFonts w:ascii="Times New Roman" w:eastAsia="Times New Roman" w:hAnsi="Times New Roman" w:cs="Times New Roman"/>
+        </w:rPr>
+      </w:pPr>
+      <w:r>
+        <w:rPr>
+          <w:rFonts w:ascii="Helvetica Neue" w:eastAsia="Times New Roman" w:hAnsi="Helvetica Neue" w:cs="Times New Roman"/>
+          <w:b/>
+          <w:bCs/>
+          <w:noProof/>
+          <w:color w:val="000000"/>
+          <w:kern w:val="36"/>
+          <w:sz w:val="39"/>
+          <w:szCs w:val="39"/>
+        </w:rPr>
+        <w:lastRenderedPageBreak/>
+        <w:drawing>
+          <wp:inline distT="0" distB="0" distL="0" distR="0">
+            <wp:extent cx="6858000" cy="5476240"/>
+            <wp:effectExtent l="0" t="0" r="0" b="0"/>
+            <wp:docPr id="4" name="Picture 4" descr="/var/folders/2c/sdrzhqcd04gbymtvyydwm_nc0000gn/T/com.microsoft.Word/Content.MSO/7F2687EB.tmp"/>
+            <wp:cNvGraphicFramePr>
+              <a:graphicFrameLocks xmlns:a="http://schemas.openxmlformats.org/drawingml/2006/main" noChangeAspect="1"/>
+            </wp:cNvGraphicFramePr>
+            <a:graphic xmlns:a="http://schemas.openxmlformats.org/drawingml/2006/main">
+              <a:graphicData uri="http://schemas.openxmlformats.org/drawingml/2006/picture">
+                <pic:pic xmlns:pic="http://schemas.openxmlformats.org/drawingml/2006/picture">
+                  <pic:nvPicPr>
+                    <pic:cNvPr id="0" name="Picture 1" descr="/var/folders/2c/sdrzhqcd04gbymtvyydwm_nc0000gn/T/com.microsoft.Word/Content.MSO/7F2687EB.tmp"/>
+                    <pic:cNvPicPr>
+                      <a:picLocks noChangeAspect="1" noChangeArrowheads="1"/>
+                    </pic:cNvPicPr>
+                  </pic:nvPicPr>
+                  <pic:blipFill>
+                    <a:blip r:embed="rId6">
+                      <a:extLst>
+                        <a:ext uri="{28A0092B-C50C-407E-A947-70E740481C1C}">
+                          <a14:useLocalDpi xmlns:a14="http://schemas.microsoft.com/office/drawing/2010/main" val="0"/>
+                        </a:ext>
+                      </a:extLst>
+                    </a:blip>
+                    <a:srcRect/>
+                    <a:stretch>
+                      <a:fillRect/>
+                    </a:stretch>
+                  </pic:blipFill>
+                  <pic:spPr bwMode="auto">
+                    <a:xfrm>
+                      <a:off x="0" y="0"/>
+                      <a:ext cx="6858000" cy="5476240"/>
+                    </a:xfrm>
+                    <a:prstGeom prst="rect">
+                      <a:avLst/>
+                    </a:prstGeom>
+                    <a:noFill/>
+                    <a:ln>
+                      <a:noFill/>
+                    </a:ln>
+                  </pic:spPr>
+                </pic:pic>
+              </a:graphicData>
+            </a:graphic>
+          </wp:inline>
+        </w:drawing>
+      </w:r>
+    </w:p>
+    <w:p>
+      <w:pPr>
+        <w:shd w:val="clear" w:color="auto" w:fill="FFFFFF"/>
+        <w:spacing w:before="129"/>
+        <w:outlineLvl w:val="0"/>
+        <w:rPr>
+          <w:rFonts w:ascii="Helvetica Neue" w:eastAsia="Times New Roman" w:hAnsi="Helvetica Neue" w:cs="Times New Roman"/>
+          <w:b/>
+          <w:bCs/>
+          <w:color w:val="000000"/>
+          <w:kern w:val="36"/>
+          <w:sz w:val="39"/>
+          <w:szCs w:val="39"/>
+        </w:rPr>
+      </w:pPr>
+    </w:p>
+    <w:p>
+      <w:pPr>
+        <w:shd w:val="clear" w:color="auto" w:fill="FFFFFF"/>
+        <w:spacing w:before="129"/>
+        <w:outlineLvl w:val="0"/>
+        <w:rPr>
+          <w:rFonts w:ascii="Helvetica Neue" w:eastAsia="Times New Roman" w:hAnsi="Helvetica Neue" w:cs="Times New Roman"/>
+          <w:b/>
+          <w:bCs/>
+          <w:color w:val="000000"/>
+          <w:kern w:val="36"/>
+          <w:sz w:val="39"/>
+          <w:szCs w:val="39"/>
+        </w:rPr>
+      </w:pPr>
+    </w:p>
+    <w:p>
+      <w:pPr>
+        <w:shd w:val="clear" w:color="auto" w:fill="FFFFFF"/>
+        <w:spacing w:before="129"/>
+        <w:outlineLvl w:val="0"/>
+        <w:rPr>
+          <w:rFonts w:ascii="Helvetica Neue" w:eastAsia="Times New Roman" w:hAnsi="Helvetica Neue" w:cs="Times New Roman"/>
+          <w:b/>
+          <w:bCs/>
+          <w:color w:val="000000"/>
+          <w:kern w:val="36"/>
+          <w:sz w:val="39"/>
+          <w:szCs w:val="39"/>
+        </w:rPr>
+      </w:pPr>
       <w:r>
         <w:rPr>
           <w:rFonts w:ascii="Helvetica Neue" w:eastAsia="Times New Roman" w:hAnsi="Helvetica Neue" w:cs="Times New Roman"/>
@@ -10390,7 +13504,21 @@
           <w:sz w:val="39"/>
           <w:szCs w:val="39"/>
         </w:rPr>
-        <w:t>Questions</w:t>
+        <w:t>Questi</w:t>
+      </w:r>
+      <w:bookmarkStart w:id="0" w:name="_GoBack"/>
+      <w:bookmarkEnd w:id="0"/>
+      <w:r>
+        <w:rPr>
+          <w:rFonts w:ascii="Helvetica Neue" w:eastAsia="Times New Roman" w:hAnsi="Helvetica Neue" w:cs="Times New Roman"/>
+          <w:b/>
+          <w:bCs/>
+          <w:color w:val="000000"/>
+          <w:kern w:val="36"/>
+          <w:sz w:val="39"/>
+          <w:szCs w:val="39"/>
+        </w:rPr>
+        <w:t>ons</w:t>
       </w:r>
       <w:hyperlink r:id="rId7" w:anchor="Questions" w:history="1">
         <w:r>
@@ -10530,6 +13658,7 @@
           <w:sz w:val="21"/>
           <w:szCs w:val="21"/>
         </w:rPr>
+        <w:lastRenderedPageBreak/>
         <w:t>Answer:</w:t>
       </w:r>
     </w:p>
@@ -10551,7 +13680,6 @@
           <w:sz w:val="21"/>
           <w:szCs w:val="21"/>
         </w:rPr>
-        <w:lastRenderedPageBreak/>
         <w:t xml:space="preserve">Breadth First Search was the more optimal at exploring nodes and expanding the graph. A* searches worked well also at exploring large domains at the </w:t>
       </w:r>
       <w:proofErr w:type="spellStart"/>

</xml_diff>